<commit_message>
15/08/2023 - Read Paper
</commit_message>
<xml_diff>
--- a/FYP Research.docx
+++ b/FYP Research.docx
@@ -70,29 +70,7 @@
             <w:szCs w:val="21"/>
             <w:shd w:val="clear" w:color="auto" w:fill="FFFFFF"/>
           </w:rPr>
-          <w:t>A sur</w:t>
-        </w:r>
-        <w:r>
-          <w:rPr>
-            <w:rStyle w:val="Hyperlink"/>
-            <w:rFonts w:ascii="Helvetica" w:hAnsi="Helvetica" w:cs="Helvetica"/>
-            <w:color w:val="296EAA"/>
-            <w:sz w:val="21"/>
-            <w:szCs w:val="21"/>
-            <w:shd w:val="clear" w:color="auto" w:fill="FFFFFF"/>
-          </w:rPr>
-          <w:t>v</w:t>
-        </w:r>
-        <w:r>
-          <w:rPr>
-            <w:rStyle w:val="Hyperlink"/>
-            <w:rFonts w:ascii="Helvetica" w:hAnsi="Helvetica" w:cs="Helvetica"/>
-            <w:color w:val="296EAA"/>
-            <w:sz w:val="21"/>
-            <w:szCs w:val="21"/>
-            <w:shd w:val="clear" w:color="auto" w:fill="FFFFFF"/>
-          </w:rPr>
-          <w:t>ey on bias in visual datasets</w:t>
+          <w:t>A survey on bias in visual datasets</w:t>
         </w:r>
       </w:hyperlink>
     </w:p>
@@ -4659,6 +4637,1582 @@
         <w:t xml:space="preserve">This section goes over what was already discussed throughout the paper. </w:t>
       </w:r>
     </w:p>
+    <w:p>
+      <w:pPr>
+        <w:rPr>
+          <w:lang w:val="en-GB"/>
+        </w:rPr>
+      </w:pPr>
+      <w:r>
+        <w:rPr>
+          <w:lang w:val="en-GB"/>
+        </w:rPr>
+        <w:br w:type="page"/>
+      </w:r>
+    </w:p>
+    <w:p>
+      <w:pPr>
+        <w:pStyle w:val="Title"/>
+        <w:jc w:val="center"/>
+        <w:rPr>
+          <w:sz w:val="48"/>
+          <w:szCs w:val="48"/>
+          <w:u w:val="single"/>
+          <w:lang w:val="en-GB"/>
+        </w:rPr>
+      </w:pPr>
+      <w:r>
+        <w:rPr>
+          <w:sz w:val="48"/>
+          <w:szCs w:val="48"/>
+          <w:u w:val="single"/>
+          <w:lang w:val="en-GB"/>
+        </w:rPr>
+        <w:lastRenderedPageBreak/>
+        <w:t xml:space="preserve">FYP </w:t>
+      </w:r>
+      <w:r>
+        <w:rPr>
+          <w:sz w:val="48"/>
+          <w:szCs w:val="48"/>
+          <w:u w:val="single"/>
+          <w:lang w:val="en-GB"/>
+        </w:rPr>
+        <w:t xml:space="preserve">Research </w:t>
+      </w:r>
+      <w:r>
+        <w:rPr>
+          <w:sz w:val="48"/>
+          <w:szCs w:val="48"/>
+          <w:u w:val="single"/>
+          <w:lang w:val="en-GB"/>
+        </w:rPr>
+        <w:t xml:space="preserve"> -</w:t>
+      </w:r>
+      <w:r>
+        <w:rPr>
+          <w:sz w:val="48"/>
+          <w:szCs w:val="48"/>
+          <w:u w:val="single"/>
+          <w:lang w:val="en-GB"/>
+        </w:rPr>
+        <w:t xml:space="preserve"> </w:t>
+      </w:r>
+      <w:r>
+        <w:rPr>
+          <w:sz w:val="48"/>
+          <w:szCs w:val="48"/>
+          <w:u w:val="single"/>
+          <w:lang w:val="en-GB"/>
+        </w:rPr>
+        <w:t>Unbiased</w:t>
+      </w:r>
+      <w:r>
+        <w:rPr>
+          <w:sz w:val="48"/>
+          <w:szCs w:val="48"/>
+          <w:u w:val="single"/>
+        </w:rPr>
+        <w:t xml:space="preserve"> </w:t>
+      </w:r>
+      <w:r>
+        <w:rPr>
+          <w:sz w:val="48"/>
+          <w:szCs w:val="48"/>
+          <w:u w:val="single"/>
+          <w:lang w:val="en-GB"/>
+        </w:rPr>
+        <w:t>look at dataset bias</w:t>
+      </w:r>
+    </w:p>
+    <w:p>
+      <w:pPr>
+        <w:rPr>
+          <w:lang w:val="en-GB"/>
+        </w:rPr>
+      </w:pPr>
+    </w:p>
+    <w:p>
+      <w:pPr>
+        <w:rPr>
+          <w:lang w:val="en-GB"/>
+        </w:rPr>
+      </w:pPr>
+      <w:hyperlink r:id="rId16" w:history="1">
+        <w:r>
+          <w:rPr>
+            <w:rStyle w:val="Hyperlink"/>
+            <w:lang w:val="en-GB"/>
+          </w:rPr>
+          <w:t>Unbiased look at dataset bias</w:t>
+        </w:r>
+      </w:hyperlink>
+    </w:p>
+    <w:p>
+      <w:pPr>
+        <w:pStyle w:val="Heading1"/>
+        <w:rPr>
+          <w:b/>
+          <w:bCs/>
+          <w:color w:val="auto"/>
+          <w:u w:val="single"/>
+          <w:lang w:val="en-GB"/>
+        </w:rPr>
+      </w:pPr>
+      <w:r>
+        <w:rPr>
+          <w:b/>
+          <w:bCs/>
+          <w:color w:val="auto"/>
+          <w:u w:val="single"/>
+          <w:lang w:val="en-GB"/>
+        </w:rPr>
+        <w:t>1</w:t>
+      </w:r>
+      <w:r>
+        <w:rPr>
+          <w:b/>
+          <w:bCs/>
+          <w:color w:val="auto"/>
+          <w:u w:val="single"/>
+          <w:lang w:val="en-GB"/>
+        </w:rPr>
+        <w:t xml:space="preserve">. </w:t>
+      </w:r>
+      <w:r>
+        <w:rPr>
+          <w:b/>
+          <w:bCs/>
+          <w:color w:val="auto"/>
+          <w:u w:val="single"/>
+          <w:lang w:val="en-GB"/>
+        </w:rPr>
+        <w:t xml:space="preserve">Introduction </w:t>
+      </w:r>
+    </w:p>
+    <w:p>
+      <w:pPr>
+        <w:rPr>
+          <w:lang w:val="en-GB"/>
+        </w:rPr>
+      </w:pPr>
+    </w:p>
+    <w:p>
+      <w:pPr>
+        <w:rPr>
+          <w:lang w:val="en-GB"/>
+        </w:rPr>
+      </w:pPr>
+      <w:r>
+        <w:rPr>
+          <w:lang w:val="en-GB"/>
+        </w:rPr>
+        <w:t xml:space="preserve">With the aim being to study why certain trained individuals could quite accurately determine to which dataset an image belonged it was chosen to </w:t>
+      </w:r>
+      <w:r>
+        <w:t>randomly sample 1000 images from the training portions of each of the 12 datasets and train a 12-way linear SVM classifier</w:t>
+      </w:r>
+      <w:r>
+        <w:rPr>
+          <w:lang w:val="en-GB"/>
+        </w:rPr>
+        <w:t xml:space="preserve">. Classifier performance was measured for 4 image descriptors </w:t>
+      </w:r>
+      <w:r>
+        <w:t xml:space="preserve">32x32 thumbnail, both grayscale and </w:t>
+      </w:r>
+      <w:r>
+        <w:rPr>
+          <w:lang w:val="en-GB"/>
+        </w:rPr>
+        <w:t>colour</w:t>
+      </w:r>
+      <w:r>
+        <w:t>, gist, and bag of HOG visual words</w:t>
+      </w:r>
+      <w:r>
+        <w:rPr>
+          <w:lang w:val="en-GB"/>
+        </w:rPr>
+        <w:t>.</w:t>
+      </w:r>
+    </w:p>
+    <w:p>
+      <w:pPr>
+        <w:rPr>
+          <w:lang w:val="en-GB"/>
+        </w:rPr>
+      </w:pPr>
+      <w:r>
+        <w:rPr>
+          <w:lang w:val="en-GB"/>
+        </w:rPr>
+        <w:t>This led to the obvious conclusion that each dataset possesses a unique signature</w:t>
+      </w:r>
+      <w:r>
+        <w:rPr>
+          <w:lang w:val="en-GB"/>
+        </w:rPr>
+        <w:t xml:space="preserve">. This signature was visualised by </w:t>
+      </w:r>
+      <w:r>
+        <w:t>looking at the most discriminable images within each dataset, i.e., the images placed furthest from the decision boundary by the SVM.</w:t>
+      </w:r>
+      <w:r>
+        <w:rPr>
+          <w:lang w:val="en-GB"/>
+        </w:rPr>
+        <w:t xml:space="preserve"> </w:t>
+      </w:r>
+      <w:r>
+        <w:rPr>
+          <w:lang w:val="en-GB"/>
+        </w:rPr>
+        <w:t>Looking at the images closest to the decision boundary would show how one dataset can impersonate another.</w:t>
+      </w:r>
+    </w:p>
+    <w:p>
+      <w:pPr>
+        <w:rPr>
+          <w:lang w:val="en-GB"/>
+        </w:rPr>
+      </w:pPr>
+      <w:r>
+        <w:rPr>
+          <w:lang w:val="en-GB"/>
+        </w:rPr>
+        <w:t>This leads to the idea that each dataset has some in built bias innately from the goal the dataset is aiming towards.</w:t>
+      </w:r>
+      <w:r>
+        <w:rPr>
+          <w:lang w:val="en-GB"/>
+        </w:rPr>
+        <w:t xml:space="preserve"> </w:t>
+      </w:r>
+      <w:r>
+        <w:rPr>
+          <w:lang w:val="en-GB"/>
+        </w:rPr>
+        <w:t>However,</w:t>
+      </w:r>
+      <w:r>
+        <w:rPr>
+          <w:lang w:val="en-GB"/>
+        </w:rPr>
+        <w:t xml:space="preserve"> bias isn’t exclusive to this as the classifier gave a 61% performance in determining to which dataset an image belonged to when only images of cars were taken into consideration.</w:t>
+      </w:r>
+    </w:p>
+    <w:p>
+      <w:pPr>
+        <w:rPr>
+          <w:lang w:val="en-GB"/>
+        </w:rPr>
+      </w:pPr>
+    </w:p>
+    <w:p>
+      <w:pPr>
+        <w:pStyle w:val="Heading1"/>
+        <w:rPr>
+          <w:b/>
+          <w:bCs/>
+          <w:color w:val="auto"/>
+          <w:u w:val="single"/>
+          <w:lang w:val="en-GB"/>
+        </w:rPr>
+      </w:pPr>
+      <w:r>
+        <w:rPr>
+          <w:b/>
+          <w:bCs/>
+          <w:color w:val="auto"/>
+          <w:u w:val="single"/>
+          <w:lang w:val="en-GB"/>
+        </w:rPr>
+        <w:t>2. Prologue: The Promise and Perils of Visual Datasets</w:t>
+      </w:r>
+    </w:p>
+    <w:p>
+      <w:pPr>
+        <w:rPr>
+          <w:lang w:val="en-GB"/>
+        </w:rPr>
+      </w:pPr>
+    </w:p>
+    <w:p>
+      <w:pPr>
+        <w:rPr>
+          <w:lang w:val="en-GB"/>
+        </w:rPr>
+      </w:pPr>
+      <w:r>
+        <w:rPr>
+          <w:lang w:val="en-GB"/>
+        </w:rPr>
+        <w:t xml:space="preserve">This section discusses how researchers concerning datasets has been more focused on winning competitions and trying to be better than the previous dataset that </w:t>
+      </w:r>
+      <w:r>
+        <w:t>instead of helping us train models that work in the real open world,</w:t>
+      </w:r>
+      <w:r>
+        <w:rPr>
+          <w:lang w:val="en-GB"/>
+        </w:rPr>
+        <w:t xml:space="preserve"> they</w:t>
+      </w:r>
+      <w:r>
+        <w:t xml:space="preserve"> have become closed worlds unto themselves</w:t>
+      </w:r>
+      <w:r>
+        <w:rPr>
+          <w:lang w:val="en-GB"/>
+        </w:rPr>
+        <w:t>. This is due to representing the world in a skewed manner due in part to the images they consider.</w:t>
+      </w:r>
+    </w:p>
+    <w:p>
+      <w:pPr>
+        <w:rPr>
+          <w:lang w:val="en-GB"/>
+        </w:rPr>
+      </w:pPr>
+    </w:p>
+    <w:p>
+      <w:pPr>
+        <w:pStyle w:val="Heading1"/>
+        <w:rPr>
+          <w:b/>
+          <w:bCs/>
+          <w:color w:val="auto"/>
+          <w:u w:val="single"/>
+          <w:lang w:val="en-GB"/>
+        </w:rPr>
+      </w:pPr>
+      <w:r>
+        <w:rPr>
+          <w:b/>
+          <w:bCs/>
+          <w:color w:val="auto"/>
+          <w:u w:val="single"/>
+          <w:lang w:val="en-GB"/>
+        </w:rPr>
+        <w:t>2.1. The Rise of the Modern Dataset</w:t>
+      </w:r>
+    </w:p>
+    <w:p>
+      <w:pPr>
+        <w:rPr>
+          <w:lang w:val="en-GB"/>
+        </w:rPr>
+      </w:pPr>
+    </w:p>
+    <w:p>
+      <w:r>
+        <w:rPr>
+          <w:lang w:val="en-GB"/>
+        </w:rPr>
+        <w:t>This section goes over a variety of datasets any why they were created in terms of their history. In addition,</w:t>
+      </w:r>
+      <w:r>
+        <w:t xml:space="preserve"> we as a community </w:t>
+      </w:r>
+      <w:r>
+        <w:rPr>
+          <w:lang w:val="en-GB"/>
+        </w:rPr>
+        <w:t xml:space="preserve">tend to </w:t>
+      </w:r>
+      <w:r>
+        <w:t>reject the current datasets due to their perceived biases. Yet time and again, we create new datasets that turn out to suffer from much the same biases, though differently manifested. What seems missing, then, is a clear understanding of the types and sources of bias, without which, we are doomed to repeat our mistakes.</w:t>
+      </w:r>
+    </w:p>
+    <w:p/>
+    <w:p/>
+    <w:p/>
+    <w:p>
+      <w:pPr>
+        <w:pStyle w:val="Heading1"/>
+        <w:rPr>
+          <w:b/>
+          <w:bCs/>
+          <w:color w:val="auto"/>
+          <w:u w:val="single"/>
+          <w:lang w:val="en-GB"/>
+        </w:rPr>
+      </w:pPr>
+      <w:r>
+        <w:rPr>
+          <w:b/>
+          <w:bCs/>
+          <w:color w:val="auto"/>
+          <w:u w:val="single"/>
+          <w:lang w:val="en-GB"/>
+        </w:rPr>
+        <w:lastRenderedPageBreak/>
+        <w:t>3. Measuring Dataset Bias</w:t>
+      </w:r>
+    </w:p>
+    <w:p>
+      <w:pPr>
+        <w:rPr>
+          <w:lang w:val="en-GB"/>
+        </w:rPr>
+      </w:pPr>
+    </w:p>
+    <w:p>
+      <w:r>
+        <w:rPr>
+          <w:lang w:val="en-GB"/>
+        </w:rPr>
+        <w:t>For</w:t>
+      </w:r>
+      <w:r>
+        <w:t xml:space="preserve"> the purposes of object recognition, most existing datasets assume roughly the same general task given the typical visual environments encountered by people, to detect commonly occurring objects. Using that as the definition of our visual world, can we evaluate how well does a particular dataset represent it? </w:t>
+      </w:r>
+      <w:r>
+        <w:rPr>
+          <w:lang w:val="en-GB"/>
+        </w:rPr>
+        <w:t>T</w:t>
+      </w:r>
+      <w:r>
+        <w:t>o correctly measure a dataset’s bias would require comparing it to the real visual world, which would have to be in form of a dataset</w:t>
+      </w:r>
+      <w:r>
+        <w:rPr>
+          <w:lang w:val="en-GB"/>
+        </w:rPr>
+        <w:t xml:space="preserve">. This however </w:t>
+      </w:r>
+      <w:r>
+        <w:rPr>
+          <w:lang w:val="en-GB"/>
+        </w:rPr>
+        <w:t xml:space="preserve">isn’t </w:t>
+      </w:r>
+      <w:r>
+        <w:t>a</w:t>
+      </w:r>
+      <w:r>
+        <w:t xml:space="preserve"> viable option</w:t>
+      </w:r>
+      <w:r>
+        <w:rPr>
+          <w:lang w:val="en-GB"/>
+        </w:rPr>
+        <w:t xml:space="preserve"> as it could be biased</w:t>
+      </w:r>
+      <w:r>
+        <w:t>. So, here we will settle for a few standard checks, a diagnostic of dataset health if you will.</w:t>
+      </w:r>
+    </w:p>
+    <w:p>
+      <w:pPr>
+        <w:rPr>
+          <w:lang w:val="en-GB"/>
+        </w:rPr>
+      </w:pPr>
+      <w:r>
+        <w:rPr>
+          <w:lang w:val="en-GB"/>
+        </w:rPr>
+        <w:t>One of the problems we face is cross dataset generalisation wherein we train on dataset A but testing on dataset B. Given that we aim to represent the real world doing such a thin should be easy however it is not. Although methods do exist which transfer a model of one dataset onto another this shouldn’t be required given that they aim represent the same domain (real world).</w:t>
+      </w:r>
+    </w:p>
+    <w:p>
+      <w:pPr>
+        <w:rPr>
+          <w:lang w:val="en-GB"/>
+        </w:rPr>
+      </w:pPr>
+    </w:p>
+    <w:p>
+      <w:pPr>
+        <w:pStyle w:val="Heading1"/>
+        <w:rPr>
+          <w:b/>
+          <w:bCs/>
+          <w:color w:val="auto"/>
+          <w:u w:val="single"/>
+          <w:lang w:val="en-GB"/>
+        </w:rPr>
+      </w:pPr>
+      <w:r>
+        <w:rPr>
+          <w:b/>
+          <w:bCs/>
+          <w:color w:val="auto"/>
+          <w:u w:val="single"/>
+          <w:lang w:val="en-GB"/>
+        </w:rPr>
+        <w:t>3.1. Cross-dataset generalization</w:t>
+      </w:r>
+    </w:p>
+    <w:p>
+      <w:pPr>
+        <w:rPr>
+          <w:lang w:val="en-GB"/>
+        </w:rPr>
+      </w:pPr>
+    </w:p>
+    <w:p>
+      <w:r>
+        <w:rPr>
+          <w:lang w:val="en-GB"/>
+        </w:rPr>
+        <w:t>T</w:t>
+      </w:r>
+      <w:r>
+        <w:t>here are virtually no papers demonstrating cross-dataset generalization</w:t>
+      </w:r>
+      <w:r>
+        <w:rPr>
+          <w:lang w:val="en-GB"/>
+        </w:rPr>
+        <w:t>. To answer the question “</w:t>
+      </w:r>
+      <w:r>
+        <w:t>how well does a typical object detector trained on one dataset generalize when tested on a representative set of other datasets, compared with its performances on the “native” test set?</w:t>
+      </w:r>
+      <w:r>
+        <w:rPr>
+          <w:lang w:val="en-GB"/>
+        </w:rPr>
+        <w:t>”.</w:t>
+      </w:r>
+      <w:r>
+        <w:t xml:space="preserve"> To answer this question</w:t>
+      </w:r>
+      <w:r>
+        <w:rPr>
+          <w:lang w:val="en-GB"/>
+        </w:rPr>
+        <w:t xml:space="preserve"> </w:t>
+      </w:r>
+      <w:r>
+        <w:t xml:space="preserve">a set of six representative datasets </w:t>
+      </w:r>
+      <w:r>
+        <w:rPr>
+          <w:lang w:val="en-GB"/>
+        </w:rPr>
+        <w:t xml:space="preserve">which are </w:t>
+      </w:r>
+      <w:r>
+        <w:t>in active research use today, and</w:t>
+      </w:r>
+      <w:r>
+        <w:rPr>
+          <w:lang w:val="en-GB"/>
+        </w:rPr>
+        <w:t xml:space="preserve"> </w:t>
+      </w:r>
+      <w:r>
+        <w:t xml:space="preserve">have some annotated objects in common: </w:t>
+      </w:r>
+    </w:p>
+    <w:p>
+      <w:pPr>
+        <w:pStyle w:val="ListParagraph"/>
+        <w:numPr>
+          <w:ilvl w:val="0"/>
+          <w:numId w:val="47"/>
+        </w:numPr>
+        <w:rPr>
+          <w:lang w:val="en-GB"/>
+        </w:rPr>
+      </w:pPr>
+      <w:r>
+        <w:t xml:space="preserve">SUN09 </w:t>
+      </w:r>
+    </w:p>
+    <w:p>
+      <w:pPr>
+        <w:pStyle w:val="ListParagraph"/>
+        <w:numPr>
+          <w:ilvl w:val="0"/>
+          <w:numId w:val="47"/>
+        </w:numPr>
+        <w:rPr>
+          <w:lang w:val="en-GB"/>
+        </w:rPr>
+      </w:pPr>
+      <w:r>
+        <w:t xml:space="preserve">LabelMe </w:t>
+      </w:r>
+    </w:p>
+    <w:p>
+      <w:pPr>
+        <w:pStyle w:val="ListParagraph"/>
+        <w:numPr>
+          <w:ilvl w:val="0"/>
+          <w:numId w:val="47"/>
+        </w:numPr>
+        <w:rPr>
+          <w:lang w:val="en-GB"/>
+        </w:rPr>
+      </w:pPr>
+      <w:r>
+        <w:t>PASCAL VOC 2007</w:t>
+      </w:r>
+    </w:p>
+    <w:p>
+      <w:pPr>
+        <w:pStyle w:val="ListParagraph"/>
+        <w:numPr>
+          <w:ilvl w:val="0"/>
+          <w:numId w:val="47"/>
+        </w:numPr>
+        <w:rPr>
+          <w:lang w:val="en-GB"/>
+        </w:rPr>
+      </w:pPr>
+      <w:r>
+        <w:t>ImageNet</w:t>
+      </w:r>
+    </w:p>
+    <w:p>
+      <w:pPr>
+        <w:pStyle w:val="ListParagraph"/>
+        <w:numPr>
+          <w:ilvl w:val="0"/>
+          <w:numId w:val="47"/>
+        </w:numPr>
+        <w:rPr>
+          <w:lang w:val="en-GB"/>
+        </w:rPr>
+      </w:pPr>
+      <w:r>
+        <w:t>Caltech-101</w:t>
+      </w:r>
+    </w:p>
+    <w:p>
+      <w:pPr>
+        <w:pStyle w:val="ListParagraph"/>
+        <w:numPr>
+          <w:ilvl w:val="0"/>
+          <w:numId w:val="47"/>
+        </w:numPr>
+        <w:rPr>
+          <w:lang w:val="en-GB"/>
+        </w:rPr>
+      </w:pPr>
+      <w:r>
+        <w:t>MSRC</w:t>
+      </w:r>
+    </w:p>
+    <w:p>
+      <w:pPr>
+        <w:rPr>
+          <w:lang w:val="en-GB"/>
+        </w:rPr>
+      </w:pPr>
+      <w:r>
+        <w:rPr>
+          <w:lang w:val="en-GB"/>
+        </w:rPr>
+        <w:t>Given that the datasets have objects labelled with bounding boxes, two types of testing were carried out:</w:t>
+      </w:r>
+    </w:p>
+    <w:p>
+      <w:pPr>
+        <w:pStyle w:val="ListParagraph"/>
+        <w:numPr>
+          <w:ilvl w:val="0"/>
+          <w:numId w:val="46"/>
+        </w:numPr>
+        <w:rPr>
+          <w:lang w:val="en-GB"/>
+        </w:rPr>
+      </w:pPr>
+      <w:r>
+        <w:t>classification – find all images containing the desired object.</w:t>
+      </w:r>
+    </w:p>
+    <w:p>
+      <w:pPr>
+        <w:pStyle w:val="ListParagraph"/>
+        <w:numPr>
+          <w:ilvl w:val="0"/>
+          <w:numId w:val="46"/>
+        </w:numPr>
+        <w:rPr>
+          <w:lang w:val="en-GB"/>
+        </w:rPr>
+      </w:pPr>
+      <w:r>
+        <w:t>detection – in all images, find all bounding boxes containing the desired object.</w:t>
+      </w:r>
+    </w:p>
+    <w:p>
+      <w:pPr>
+        <w:rPr>
+          <w:lang w:val="en-GB"/>
+        </w:rPr>
+      </w:pPr>
+    </w:p>
+    <w:p>
+      <w:r>
+        <w:rPr>
+          <w:lang w:val="en-GB"/>
+        </w:rPr>
+        <w:t xml:space="preserve">The object detection task was carried out using a </w:t>
+      </w:r>
+      <w:r>
+        <w:t xml:space="preserve">standard, off-the-shelf approach of </w:t>
+      </w:r>
+      <w:proofErr w:type="spellStart"/>
+      <w:r>
+        <w:t>Dalal&amp;Triggs</w:t>
+      </w:r>
+      <w:proofErr w:type="spellEnd"/>
+      <w:r>
+        <w:rPr>
+          <w:lang w:val="en-GB"/>
+        </w:rPr>
+        <w:t xml:space="preserve"> </w:t>
+      </w:r>
+      <w:r>
+        <w:t>(HOG detector followed by a linear SVM), that has been quite popular in recent years, and is the basis of the currently best</w:t>
+      </w:r>
+      <w:r>
+        <w:rPr>
+          <w:lang w:val="en-GB"/>
+        </w:rPr>
+        <w:t xml:space="preserve"> </w:t>
+      </w:r>
+      <w:r>
+        <w:t>performing detector</w:t>
+      </w:r>
+      <w:r>
+        <w:rPr>
+          <w:lang w:val="en-GB"/>
+        </w:rPr>
+        <w:t xml:space="preserve">. </w:t>
+      </w:r>
+      <w:r>
+        <w:t>Likewise, for the classification task,</w:t>
+      </w:r>
+      <w:r>
+        <w:rPr>
+          <w:lang w:val="en-GB"/>
+        </w:rPr>
+        <w:t xml:space="preserve"> a </w:t>
+      </w:r>
+      <w:r>
+        <w:t>standard and popular bag-of-words approach with a non-linear SVM (Gaussian kernel)</w:t>
+      </w:r>
+      <w:r>
+        <w:rPr>
+          <w:lang w:val="en-GB"/>
+        </w:rPr>
+        <w:t xml:space="preserve"> was used</w:t>
+      </w:r>
+      <w:r>
+        <w:t>.</w:t>
+      </w:r>
+    </w:p>
+    <w:p>
+      <w:pPr>
+        <w:rPr>
+          <w:lang w:val="en-GB"/>
+        </w:rPr>
+      </w:pPr>
+      <w:r>
+        <w:rPr>
+          <w:lang w:val="en-GB"/>
+        </w:rPr>
+        <w:t>Two objects being “car” and “person” were chosen to facilitate training for the classifier. Each classifier was trained with 500 +</w:t>
+      </w:r>
+      <w:proofErr w:type="spellStart"/>
+      <w:r>
+        <w:rPr>
+          <w:lang w:val="en-GB"/>
+        </w:rPr>
+        <w:t>ve</w:t>
+      </w:r>
+      <w:proofErr w:type="spellEnd"/>
+      <w:r>
+        <w:rPr>
+          <w:lang w:val="en-GB"/>
+        </w:rPr>
+        <w:t xml:space="preserve"> and 2000 -</w:t>
+      </w:r>
+      <w:proofErr w:type="spellStart"/>
+      <w:r>
+        <w:rPr>
+          <w:lang w:val="en-GB"/>
+        </w:rPr>
+        <w:t>ve</w:t>
+      </w:r>
+      <w:proofErr w:type="spellEnd"/>
+      <w:r>
+        <w:rPr>
+          <w:lang w:val="en-GB"/>
+        </w:rPr>
+        <w:t xml:space="preserve"> examples for the classification task and 100+ve and 1000-ve for the detection task in relation to each dataset. The tests themselves were performed using 50+ve and 1000 -</w:t>
+      </w:r>
+      <w:proofErr w:type="spellStart"/>
+      <w:r>
+        <w:rPr>
+          <w:lang w:val="en-GB"/>
+        </w:rPr>
+        <w:t>ve</w:t>
+      </w:r>
+      <w:proofErr w:type="spellEnd"/>
+      <w:r>
+        <w:rPr>
+          <w:lang w:val="en-GB"/>
+        </w:rPr>
+        <w:t xml:space="preserve"> for classification and 10 +</w:t>
+      </w:r>
+      <w:proofErr w:type="spellStart"/>
+      <w:r>
+        <w:rPr>
+          <w:lang w:val="en-GB"/>
+        </w:rPr>
+        <w:t>ve</w:t>
+      </w:r>
+      <w:proofErr w:type="spellEnd"/>
+      <w:r>
+        <w:rPr>
+          <w:lang w:val="en-GB"/>
+        </w:rPr>
+        <w:t xml:space="preserve"> and 20000 -</w:t>
+      </w:r>
+      <w:proofErr w:type="spellStart"/>
+      <w:r>
+        <w:rPr>
+          <w:lang w:val="en-GB"/>
+        </w:rPr>
+        <w:t>ve</w:t>
+      </w:r>
+      <w:proofErr w:type="spellEnd"/>
+      <w:r>
+        <w:rPr>
+          <w:lang w:val="en-GB"/>
+        </w:rPr>
+        <w:t xml:space="preserve"> for detection.</w:t>
+      </w:r>
+      <w:r>
+        <w:rPr>
+          <w:lang w:val="en-GB"/>
+        </w:rPr>
+        <w:t xml:space="preserve"> Each classifier was run 20 times and the results averaged. </w:t>
+      </w:r>
+    </w:p>
+    <w:p>
+      <w:pPr>
+        <w:rPr>
+          <w:lang w:val="en-GB"/>
+        </w:rPr>
+      </w:pPr>
+      <w:r>
+        <w:rPr>
+          <w:lang w:val="en-GB"/>
+        </w:rPr>
+        <w:lastRenderedPageBreak/>
+        <w:t xml:space="preserve">Given the manner of training </w:t>
+      </w:r>
+      <w:r>
+        <w:t xml:space="preserve">the actual performance numbers </w:t>
+      </w:r>
+      <w:r>
+        <w:rPr>
+          <w:lang w:val="en-GB"/>
+        </w:rPr>
+        <w:t>are not</w:t>
+      </w:r>
+      <w:r>
+        <w:t xml:space="preserve"> too meaningful; rather it’s the differences in performance which are telling</w:t>
+      </w:r>
+      <w:r>
+        <w:rPr>
+          <w:lang w:val="en-GB"/>
+        </w:rPr>
+        <w:t>. Several observations were:</w:t>
+      </w:r>
+    </w:p>
+    <w:p>
+      <w:pPr>
+        <w:pStyle w:val="ListParagraph"/>
+        <w:numPr>
+          <w:ilvl w:val="0"/>
+          <w:numId w:val="48"/>
+        </w:numPr>
+      </w:pPr>
+      <w:r>
+        <w:rPr>
+          <w:lang w:val="en-GB"/>
+        </w:rPr>
+        <w:t>T</w:t>
+      </w:r>
+      <w:r>
+        <w:t xml:space="preserve">he best results are typically when training and testing on the same dataset. </w:t>
+      </w:r>
+    </w:p>
+    <w:p>
+      <w:pPr>
+        <w:pStyle w:val="ListParagraph"/>
+        <w:numPr>
+          <w:ilvl w:val="0"/>
+          <w:numId w:val="48"/>
+        </w:numPr>
+      </w:pPr>
+      <w:r>
+        <w:t>In general, there is a dramatic drop of performance in all tasks and classes when testing on a different test set</w:t>
+      </w:r>
+      <w:r>
+        <w:rPr>
+          <w:lang w:val="en-GB"/>
+        </w:rPr>
+        <w:t>.</w:t>
+      </w:r>
+    </w:p>
+    <w:p>
+      <w:pPr>
+        <w:rPr>
+          <w:lang w:val="en-GB"/>
+        </w:rPr>
+      </w:pPr>
+      <w:r>
+        <w:rPr>
+          <w:lang w:val="en-GB"/>
+        </w:rPr>
+        <w:t xml:space="preserve">This leads to the conclusion that minimal generalisation is </w:t>
+      </w:r>
+      <w:r>
+        <w:rPr>
+          <w:lang w:val="en-GB"/>
+        </w:rPr>
+        <w:t>happening</w:t>
+      </w:r>
+      <w:r>
+        <w:rPr>
+          <w:lang w:val="en-GB"/>
+        </w:rPr>
+        <w:t xml:space="preserve"> when training a system. </w:t>
+      </w:r>
+      <w:r>
+        <w:rPr>
+          <w:lang w:val="en-GB"/>
+        </w:rPr>
+        <w:t>This is likely the case due to:</w:t>
+      </w:r>
+    </w:p>
+    <w:p>
+      <w:pPr>
+        <w:pStyle w:val="ListParagraph"/>
+        <w:numPr>
+          <w:ilvl w:val="0"/>
+          <w:numId w:val="49"/>
+        </w:numPr>
+      </w:pPr>
+      <w:r>
+        <w:rPr>
+          <w:lang w:val="en-GB"/>
+        </w:rPr>
+        <w:t xml:space="preserve">The presence of </w:t>
+      </w:r>
+      <w:r>
+        <w:t>selection bias</w:t>
+      </w:r>
+      <w:r>
+        <w:rPr>
+          <w:lang w:val="en-GB"/>
+        </w:rPr>
+        <w:t>.</w:t>
+      </w:r>
+    </w:p>
+    <w:p>
+      <w:pPr>
+        <w:pStyle w:val="ListParagraph"/>
+        <w:numPr>
+          <w:ilvl w:val="0"/>
+          <w:numId w:val="49"/>
+        </w:numPr>
+      </w:pPr>
+      <w:r>
+        <w:rPr>
+          <w:lang w:val="en-GB"/>
+        </w:rPr>
+        <w:t>T</w:t>
+      </w:r>
+      <w:r>
+        <w:t xml:space="preserve">here is probably some capture </w:t>
+      </w:r>
+      <w:r>
+        <w:t>bias.</w:t>
+      </w:r>
+    </w:p>
+    <w:p>
+      <w:pPr>
+        <w:pStyle w:val="ListParagraph"/>
+        <w:numPr>
+          <w:ilvl w:val="0"/>
+          <w:numId w:val="49"/>
+        </w:numPr>
+      </w:pPr>
+      <w:r>
+        <w:rPr>
+          <w:lang w:val="en-GB"/>
+        </w:rPr>
+        <w:t>Th</w:t>
+      </w:r>
+      <w:r>
+        <w:t xml:space="preserve">ere is category or label bias. </w:t>
+      </w:r>
+    </w:p>
+    <w:p>
+      <w:pPr>
+        <w:pStyle w:val="ListParagraph"/>
+        <w:numPr>
+          <w:ilvl w:val="0"/>
+          <w:numId w:val="49"/>
+        </w:numPr>
+        <w:rPr>
+          <w:lang w:val="en-GB"/>
+        </w:rPr>
+      </w:pPr>
+      <w:r>
+        <w:rPr>
+          <w:lang w:val="en-GB"/>
+        </w:rPr>
+        <w:t>T</w:t>
+      </w:r>
+      <w:r>
+        <w:t xml:space="preserve">here is the negative set bias. </w:t>
+      </w:r>
+    </w:p>
+    <w:p>
+      <w:pPr>
+        <w:rPr>
+          <w:lang w:val="en-GB"/>
+        </w:rPr>
+      </w:pPr>
+    </w:p>
+    <w:p>
+      <w:pPr>
+        <w:pStyle w:val="Heading1"/>
+        <w:rPr>
+          <w:b/>
+          <w:bCs/>
+          <w:color w:val="auto"/>
+          <w:u w:val="single"/>
+          <w:lang w:val="en-GB"/>
+        </w:rPr>
+      </w:pPr>
+      <w:r>
+        <w:rPr>
+          <w:b/>
+          <w:bCs/>
+          <w:color w:val="auto"/>
+          <w:u w:val="single"/>
+          <w:lang w:val="en-GB"/>
+        </w:rPr>
+        <w:t>3.2. Negative Set Bias</w:t>
+      </w:r>
+    </w:p>
+    <w:p/>
+    <w:p>
+      <w:pPr>
+        <w:rPr>
+          <w:lang w:val="en-GB"/>
+        </w:rPr>
+      </w:pPr>
+      <w:r>
+        <w:t>A "negative set" in datasets typically refers to a subset of data points that represent examples where a certain condition or attribute is absent or not applicable.</w:t>
+      </w:r>
+      <w:r>
+        <w:rPr>
+          <w:lang w:val="en-GB"/>
+        </w:rPr>
+        <w:t xml:space="preserve"> This section aimed to determine if the negative sample is representative or sufficient. To facilitate this </w:t>
+      </w:r>
+      <w:r>
+        <w:t>an experiment to evaluate the relative bias in the negative sets of different datasets</w:t>
+      </w:r>
+      <w:r>
+        <w:rPr>
+          <w:lang w:val="en-GB"/>
+        </w:rPr>
+        <w:t xml:space="preserve"> was carried out. This aims to find if for instance </w:t>
+      </w:r>
+      <w:r>
+        <w:t xml:space="preserve">a “not car” in </w:t>
+      </w:r>
+      <w:r>
+        <w:rPr>
+          <w:lang w:val="en-GB"/>
+        </w:rPr>
+        <w:t>dataset A</w:t>
+      </w:r>
+      <w:r>
+        <w:t xml:space="preserve"> </w:t>
+      </w:r>
+      <w:r>
+        <w:rPr>
+          <w:lang w:val="en-GB"/>
+        </w:rPr>
+        <w:t xml:space="preserve">is </w:t>
+      </w:r>
+      <w:r>
+        <w:t xml:space="preserve">different from “not car” in </w:t>
+      </w:r>
+      <w:r>
+        <w:rPr>
+          <w:lang w:val="en-GB"/>
+        </w:rPr>
+        <w:t>dataset B.</w:t>
+      </w:r>
+    </w:p>
+    <w:p>
+      <w:pPr>
+        <w:rPr>
+          <w:lang w:val="en-GB"/>
+        </w:rPr>
+      </w:pPr>
+      <w:r>
+        <w:t xml:space="preserve">The idea is to approximate the </w:t>
+      </w:r>
+      <w:r>
+        <w:t>real-world</w:t>
+      </w:r>
+      <w:r>
+        <w:t xml:space="preserve"> negative set by a super-set of dataset negatives via combining the negative sets of each of the 6 datasets in the evaluation pool. First, for each dataset, we train a classifier on its own set of positive and negative instances. Then, during testing, the positives come from that dataset, but the negatives come from all datasets combined. The number of negatives is kept the same as the number of negatives of the original test, to keep chance performance at the same level. We ran a detection task with 100 positives and 1000 negatives. For testing, we did multiple runs of 10 positive examples for 20,000 negatives</w:t>
+      </w:r>
+      <w:r>
+        <w:rPr>
+          <w:lang w:val="en-GB"/>
+        </w:rPr>
+        <w:t>.</w:t>
+      </w:r>
+    </w:p>
+    <w:p>
+      <w:pPr>
+        <w:rPr>
+          <w:lang w:val="en-GB"/>
+        </w:rPr>
+      </w:pPr>
+      <w:r>
+        <w:t>For three popular datasets (SUN09, LabelMe and PASCAL) we observe a significant (20%) decrease in performance, suggesting that some of the new negative examples coming from other datasets are confounded with positive examples. On the other hand, ImageNet, Caltech 101 and MSRC do not show a drop. The reasons for this lack of change are likely different for each dataset. ImageNet benefits from a large variability of negative examples and does not seem to be affected by a new external negative set, whereas Caltech and MSRC appear to be just too easy</w:t>
+      </w:r>
+      <w:r>
+        <w:rPr>
+          <w:lang w:val="en-GB"/>
+        </w:rPr>
+        <w:t>.</w:t>
+      </w:r>
+    </w:p>
+    <w:p>
+      <w:pPr>
+        <w:rPr>
+          <w:lang w:val="en-GB"/>
+        </w:rPr>
+      </w:pPr>
+    </w:p>
+    <w:p>
+      <w:pPr>
+        <w:rPr>
+          <w:lang w:val="en-GB"/>
+        </w:rPr>
+      </w:pPr>
+    </w:p>
+    <w:p>
+      <w:pPr>
+        <w:rPr>
+          <w:lang w:val="en-GB"/>
+        </w:rPr>
+      </w:pPr>
+    </w:p>
+    <w:p>
+      <w:pPr>
+        <w:rPr>
+          <w:lang w:val="en-GB"/>
+        </w:rPr>
+      </w:pPr>
+    </w:p>
+    <w:p>
+      <w:pPr>
+        <w:rPr>
+          <w:lang w:val="en-GB"/>
+        </w:rPr>
+      </w:pPr>
+    </w:p>
+    <w:p>
+      <w:pPr>
+        <w:rPr>
+          <w:lang w:val="en-GB"/>
+        </w:rPr>
+      </w:pPr>
+    </w:p>
+    <w:p>
+      <w:pPr>
+        <w:pStyle w:val="Heading1"/>
+        <w:rPr>
+          <w:b/>
+          <w:bCs/>
+          <w:color w:val="auto"/>
+          <w:u w:val="single"/>
+          <w:lang w:val="en-GB"/>
+        </w:rPr>
+      </w:pPr>
+      <w:r>
+        <w:rPr>
+          <w:b/>
+          <w:bCs/>
+          <w:color w:val="auto"/>
+          <w:u w:val="single"/>
+          <w:lang w:val="en-GB"/>
+        </w:rPr>
+        <w:lastRenderedPageBreak/>
+        <w:t>4. Measuring Dataset’s Value</w:t>
+      </w:r>
+    </w:p>
+    <w:p>
+      <w:pPr>
+        <w:rPr>
+          <w:lang w:val="en-GB"/>
+        </w:rPr>
+      </w:pPr>
+    </w:p>
+    <w:p>
+      <w:pPr>
+        <w:rPr>
+          <w:lang w:val="en-GB"/>
+        </w:rPr>
+      </w:pPr>
+      <w:r>
+        <w:rPr>
+          <w:lang w:val="en-GB"/>
+        </w:rPr>
+        <w:t>There are two ways to improve performance given a particular detection task and benchmark these are:</w:t>
+      </w:r>
+    </w:p>
+    <w:p>
+      <w:pPr>
+        <w:pStyle w:val="ListParagraph"/>
+        <w:numPr>
+          <w:ilvl w:val="0"/>
+          <w:numId w:val="50"/>
+        </w:numPr>
+        <w:rPr>
+          <w:lang w:val="en-GB"/>
+        </w:rPr>
+      </w:pPr>
+      <w:r>
+        <w:rPr>
+          <w:lang w:val="en-GB"/>
+        </w:rPr>
+        <w:t>Improve</w:t>
+      </w:r>
+      <w:r>
+        <w:t xml:space="preserve"> the features, the object </w:t>
+      </w:r>
+      <w:r>
+        <w:t>representation,</w:t>
+      </w:r>
+      <w:r>
+        <w:t xml:space="preserve"> and the learning algorithm for the detector</w:t>
+      </w:r>
+      <w:r>
+        <w:rPr>
+          <w:lang w:val="en-GB"/>
+        </w:rPr>
+        <w:t>.</w:t>
+      </w:r>
+    </w:p>
+    <w:p>
+      <w:pPr>
+        <w:pStyle w:val="ListParagraph"/>
+        <w:numPr>
+          <w:ilvl w:val="0"/>
+          <w:numId w:val="50"/>
+        </w:numPr>
+        <w:rPr>
+          <w:lang w:val="en-GB"/>
+        </w:rPr>
+      </w:pPr>
+      <w:r>
+        <w:rPr>
+          <w:lang w:val="en-GB"/>
+        </w:rPr>
+        <w:t>Enlarge</w:t>
+      </w:r>
+      <w:r>
+        <w:t xml:space="preserve"> the amount of data available for training</w:t>
+      </w:r>
+      <w:r>
+        <w:rPr>
+          <w:lang w:val="en-GB"/>
+        </w:rPr>
+        <w:t>.</w:t>
+      </w:r>
+    </w:p>
+    <w:p>
+      <w:pPr>
+        <w:rPr>
+          <w:lang w:val="en-GB"/>
+        </w:rPr>
+      </w:pPr>
+    </w:p>
+    <w:p>
+      <w:pPr>
+        <w:rPr>
+          <w:lang w:val="en-GB"/>
+        </w:rPr>
+      </w:pPr>
+      <w:r>
+        <w:rPr>
+          <w:lang w:val="en-GB"/>
+        </w:rPr>
+        <w:t>Although at face value these are simple solutions, they pose a few challenges:</w:t>
+      </w:r>
+    </w:p>
+    <w:p>
+      <w:pPr>
+        <w:pStyle w:val="ListParagraph"/>
+        <w:numPr>
+          <w:ilvl w:val="0"/>
+          <w:numId w:val="51"/>
+        </w:numPr>
+        <w:rPr>
+          <w:lang w:val="en-GB"/>
+        </w:rPr>
+      </w:pPr>
+      <w:r>
+        <w:t xml:space="preserve">The first issue is that to achieve a significant improvement in performance, the increase in training data must be very significant (performance has an annoying logarithmic dependency on amount of training data). </w:t>
+      </w:r>
+    </w:p>
+    <w:p>
+      <w:pPr>
+        <w:pStyle w:val="ListParagraph"/>
+        <w:numPr>
+          <w:ilvl w:val="0"/>
+          <w:numId w:val="51"/>
+        </w:numPr>
+        <w:rPr>
+          <w:lang w:val="en-GB"/>
+        </w:rPr>
+      </w:pPr>
+      <w:r>
+        <w:t>The second issue is that, as discussed in the previous section, if we add training data that does not match the biases of the test data this will result in a less effective classifier.</w:t>
+      </w:r>
+      <w:r>
+        <w:rPr>
+          <w:lang w:val="en-GB"/>
+        </w:rPr>
+        <w:t xml:space="preserve"> </w:t>
+      </w:r>
+    </w:p>
+    <w:p>
+      <w:pPr>
+        <w:pStyle w:val="Heading1"/>
+        <w:rPr>
+          <w:b/>
+          <w:bCs/>
+          <w:color w:val="auto"/>
+          <w:u w:val="single"/>
+          <w:lang w:val="en-GB"/>
+        </w:rPr>
+      </w:pPr>
+      <w:r>
+        <w:rPr>
+          <w:b/>
+          <w:bCs/>
+          <w:color w:val="auto"/>
+          <w:u w:val="single"/>
+          <w:lang w:val="en-GB"/>
+        </w:rPr>
+        <w:t>5. Discussion</w:t>
+      </w:r>
+    </w:p>
+    <w:p>
+      <w:pPr>
+        <w:rPr>
+          <w:lang w:val="en-GB"/>
+        </w:rPr>
+      </w:pPr>
+    </w:p>
+    <w:p>
+      <w:r>
+        <w:t>When testing a model trained on one dataset using a different dataset, a significant performance drop is not surprising. The decline may result from inadequate object representations and recognition algorithms. These algorithms might overly focus on dataset-specific aspects rather than the core visual task. Human vision copes with biases, but algorithms might struggle. However, algorithms aren't solely to blame. If a dataset defines a "car" as a race-car's rear view, it won't recognize a side view of a family sedan as a "car." Evaluating active recognition datasets, Caltech-101 lacks generalization, MSRC performs poorly, while modern sets like PASCAL VOC, ImageNet, and SUN09 fare better. This indicates progress. Dataset quality matters: for mere feature vector usage, maybe not, but for understanding the visual world, it's crucial. Recommendations for better dataset development follow in the next section.</w:t>
+      </w:r>
+    </w:p>
+    <w:p/>
+    <w:p/>
+    <w:p/>
+    <w:p/>
+    <w:p/>
+    <w:p/>
+    <w:p/>
+    <w:p/>
+    <w:p/>
+    <w:p/>
+    <w:p>
+      <w:pPr>
+        <w:pStyle w:val="Heading1"/>
+        <w:rPr>
+          <w:b/>
+          <w:bCs/>
+          <w:color w:val="auto"/>
+          <w:u w:val="single"/>
+          <w:lang w:val="en-GB"/>
+        </w:rPr>
+      </w:pPr>
+      <w:r>
+        <w:rPr>
+          <w:b/>
+          <w:bCs/>
+          <w:color w:val="auto"/>
+          <w:u w:val="single"/>
+          <w:lang w:val="en-GB"/>
+        </w:rPr>
+        <w:lastRenderedPageBreak/>
+        <w:t>6. Epilogue</w:t>
+      </w:r>
+    </w:p>
+    <w:p>
+      <w:pPr>
+        <w:rPr>
+          <w:lang w:val="en-GB"/>
+        </w:rPr>
+      </w:pPr>
+    </w:p>
+    <w:p>
+      <w:pPr>
+        <w:rPr>
+          <w:lang w:val="en-GB"/>
+        </w:rPr>
+      </w:pPr>
+      <w:r>
+        <w:rPr>
+          <w:lang w:val="en-GB"/>
+        </w:rPr>
+        <w:t>When creating a new dataset to detect and avoid bias, researchers should begin by subjecting the dataset to the tests outlined in their paper. This helps identify main problematic issues early on. To minimize bias during dataset construction:</w:t>
+      </w:r>
+    </w:p>
+    <w:p>
+      <w:pPr>
+        <w:pStyle w:val="ListParagraph"/>
+        <w:numPr>
+          <w:ilvl w:val="1"/>
+          <w:numId w:val="48"/>
+        </w:numPr>
+        <w:ind w:left="720"/>
+        <w:rPr>
+          <w:lang w:val="en-GB"/>
+        </w:rPr>
+      </w:pPr>
+      <w:r>
+        <w:rPr>
+          <w:b/>
+          <w:bCs/>
+          <w:lang w:val="en-GB"/>
+        </w:rPr>
+        <w:t>Selection Bias</w:t>
+      </w:r>
+      <w:r>
+        <w:rPr>
+          <w:lang w:val="en-GB"/>
+        </w:rPr>
+        <w:t xml:space="preserve">: Automated dataset collection is better than manual, but internet searches have their biases. Combining data from various sources and countries can help decrease selection bias. Using unannotated images and crowd-sourcing </w:t>
+      </w:r>
+      <w:r>
+        <w:rPr>
+          <w:lang w:val="en-GB"/>
+        </w:rPr>
+        <w:t>labelling</w:t>
+      </w:r>
+      <w:r>
+        <w:rPr>
+          <w:lang w:val="en-GB"/>
+        </w:rPr>
+        <w:t xml:space="preserve"> can also help.</w:t>
+      </w:r>
+    </w:p>
+    <w:p>
+      <w:pPr>
+        <w:pStyle w:val="ListParagraph"/>
+        <w:rPr>
+          <w:lang w:val="en-GB"/>
+        </w:rPr>
+      </w:pPr>
+    </w:p>
+    <w:p>
+      <w:pPr>
+        <w:pStyle w:val="ListParagraph"/>
+        <w:numPr>
+          <w:ilvl w:val="1"/>
+          <w:numId w:val="48"/>
+        </w:numPr>
+        <w:ind w:left="720"/>
+        <w:rPr>
+          <w:lang w:val="en-GB"/>
+        </w:rPr>
+      </w:pPr>
+      <w:r>
+        <w:rPr>
+          <w:b/>
+          <w:bCs/>
+          <w:lang w:val="en-GB"/>
+        </w:rPr>
+        <w:t>Capture Bias</w:t>
+      </w:r>
+      <w:r>
+        <w:rPr>
+          <w:lang w:val="en-GB"/>
+        </w:rPr>
+        <w:t>: Professional and keyword search photos suffer from capture bias, like central object placement or specific orientations. Applying data transformations like image flipping or jittering can reduce this bias. Exploring automatic image cropping is another option.</w:t>
+      </w:r>
+    </w:p>
+    <w:p>
+      <w:pPr>
+        <w:pStyle w:val="ListParagraph"/>
+        <w:rPr>
+          <w:lang w:val="en-GB"/>
+        </w:rPr>
+      </w:pPr>
+    </w:p>
+    <w:p>
+      <w:pPr>
+        <w:pStyle w:val="ListParagraph"/>
+        <w:numPr>
+          <w:ilvl w:val="1"/>
+          <w:numId w:val="48"/>
+        </w:numPr>
+        <w:ind w:left="720"/>
+        <w:rPr>
+          <w:lang w:val="en-GB"/>
+        </w:rPr>
+      </w:pPr>
+      <w:r>
+        <w:rPr>
+          <w:b/>
+          <w:bCs/>
+          <w:lang w:val="en-GB"/>
+        </w:rPr>
+        <w:t>Negative Set Bias</w:t>
+      </w:r>
+      <w:r>
+        <w:rPr>
+          <w:lang w:val="en-GB"/>
+        </w:rPr>
+        <w:t>: A rich and unbiased negative set is crucial for classifier performance. Datasets focused only on specific objects may lack generalization. One solution is to add negatives from other datasets. Mining hard negatives using standard algorithms and manually filtering them can also be effective, despite potential bias against existing algorithms.</w:t>
+      </w:r>
+    </w:p>
+    <w:p>
+      <w:pPr>
+        <w:rPr>
+          <w:lang w:val="en-GB"/>
+        </w:rPr>
+      </w:pPr>
+      <w:r>
+        <w:rPr>
+          <w:lang w:val="en-GB"/>
+        </w:rPr>
+        <w:t>This paper initiates an essential discussion about datasets, acknowledging that biases may still be present. The authors hope to stimulate dialogue about this important and often overlooked issue.</w:t>
+      </w:r>
+    </w:p>
     <w:sectPr>
       <w:pgSz w:w="11906" w:h="16838"/>
       <w:pgMar w:top="1440" w:right="1440" w:bottom="1440" w:left="1440" w:header="708" w:footer="708" w:gutter="0"/>
@@ -5011,6 +6565,119 @@
     </w:lvl>
   </w:abstractNum>
   <w:abstractNum w:abstractNumId="3" w15:restartNumberingAfterBreak="0">
+    <w:nsid w:val="088501FF"/>
+    <w:multiLevelType w:val="multilevel"/>
+    <w:tmpl w:val="8486AA80"/>
+    <w:lvl w:ilvl="0">
+      <w:start w:val="1"/>
+      <w:numFmt w:val="decimal"/>
+      <w:lvlText w:val="%1."/>
+      <w:lvlJc w:val="left"/>
+      <w:pPr>
+        <w:tabs>
+          <w:tab w:val="num" w:pos="720"/>
+        </w:tabs>
+        <w:ind w:left="720" w:hanging="360"/>
+      </w:pPr>
+    </w:lvl>
+    <w:lvl w:ilvl="1" w:tentative="1">
+      <w:start w:val="1"/>
+      <w:numFmt w:val="decimal"/>
+      <w:lvlText w:val="%2."/>
+      <w:lvlJc w:val="left"/>
+      <w:pPr>
+        <w:tabs>
+          <w:tab w:val="num" w:pos="1440"/>
+        </w:tabs>
+        <w:ind w:left="1440" w:hanging="360"/>
+      </w:pPr>
+    </w:lvl>
+    <w:lvl w:ilvl="2" w:tentative="1">
+      <w:start w:val="1"/>
+      <w:numFmt w:val="decimal"/>
+      <w:lvlText w:val="%3."/>
+      <w:lvlJc w:val="left"/>
+      <w:pPr>
+        <w:tabs>
+          <w:tab w:val="num" w:pos="2160"/>
+        </w:tabs>
+        <w:ind w:left="2160" w:hanging="360"/>
+      </w:pPr>
+    </w:lvl>
+    <w:lvl w:ilvl="3" w:tentative="1">
+      <w:start w:val="1"/>
+      <w:numFmt w:val="decimal"/>
+      <w:lvlText w:val="%4."/>
+      <w:lvlJc w:val="left"/>
+      <w:pPr>
+        <w:tabs>
+          <w:tab w:val="num" w:pos="2880"/>
+        </w:tabs>
+        <w:ind w:left="2880" w:hanging="360"/>
+      </w:pPr>
+    </w:lvl>
+    <w:lvl w:ilvl="4" w:tentative="1">
+      <w:start w:val="1"/>
+      <w:numFmt w:val="decimal"/>
+      <w:lvlText w:val="%5."/>
+      <w:lvlJc w:val="left"/>
+      <w:pPr>
+        <w:tabs>
+          <w:tab w:val="num" w:pos="3600"/>
+        </w:tabs>
+        <w:ind w:left="3600" w:hanging="360"/>
+      </w:pPr>
+    </w:lvl>
+    <w:lvl w:ilvl="5" w:tentative="1">
+      <w:start w:val="1"/>
+      <w:numFmt w:val="decimal"/>
+      <w:lvlText w:val="%6."/>
+      <w:lvlJc w:val="left"/>
+      <w:pPr>
+        <w:tabs>
+          <w:tab w:val="num" w:pos="4320"/>
+        </w:tabs>
+        <w:ind w:left="4320" w:hanging="360"/>
+      </w:pPr>
+    </w:lvl>
+    <w:lvl w:ilvl="6" w:tentative="1">
+      <w:start w:val="1"/>
+      <w:numFmt w:val="decimal"/>
+      <w:lvlText w:val="%7."/>
+      <w:lvlJc w:val="left"/>
+      <w:pPr>
+        <w:tabs>
+          <w:tab w:val="num" w:pos="5040"/>
+        </w:tabs>
+        <w:ind w:left="5040" w:hanging="360"/>
+      </w:pPr>
+    </w:lvl>
+    <w:lvl w:ilvl="7" w:tentative="1">
+      <w:start w:val="1"/>
+      <w:numFmt w:val="decimal"/>
+      <w:lvlText w:val="%8."/>
+      <w:lvlJc w:val="left"/>
+      <w:pPr>
+        <w:tabs>
+          <w:tab w:val="num" w:pos="5760"/>
+        </w:tabs>
+        <w:ind w:left="5760" w:hanging="360"/>
+      </w:pPr>
+    </w:lvl>
+    <w:lvl w:ilvl="8" w:tentative="1">
+      <w:start w:val="1"/>
+      <w:numFmt w:val="decimal"/>
+      <w:lvlText w:val="%9."/>
+      <w:lvlJc w:val="left"/>
+      <w:pPr>
+        <w:tabs>
+          <w:tab w:val="num" w:pos="6480"/>
+        </w:tabs>
+        <w:ind w:left="6480" w:hanging="360"/>
+      </w:pPr>
+    </w:lvl>
+  </w:abstractNum>
+  <w:abstractNum w:abstractNumId="4" w15:restartNumberingAfterBreak="0">
     <w:nsid w:val="0A8E2061"/>
     <w:multiLevelType w:val="multilevel"/>
     <w:tmpl w:val="B79EADF8"/>
@@ -5155,7 +6822,7 @@
       </w:rPr>
     </w:lvl>
   </w:abstractNum>
-  <w:abstractNum w:abstractNumId="4" w15:restartNumberingAfterBreak="0">
+  <w:abstractNum w:abstractNumId="5" w15:restartNumberingAfterBreak="0">
     <w:nsid w:val="1127418F"/>
     <w:multiLevelType w:val="hybridMultilevel"/>
     <w:tmpl w:val="01A0D496"/>
@@ -5268,7 +6935,7 @@
       </w:rPr>
     </w:lvl>
   </w:abstractNum>
-  <w:abstractNum w:abstractNumId="5" w15:restartNumberingAfterBreak="0">
+  <w:abstractNum w:abstractNumId="6" w15:restartNumberingAfterBreak="0">
     <w:nsid w:val="11E22D31"/>
     <w:multiLevelType w:val="multilevel"/>
     <w:tmpl w:val="8486AA80"/>
@@ -5381,7 +7048,7 @@
       </w:pPr>
     </w:lvl>
   </w:abstractNum>
-  <w:abstractNum w:abstractNumId="6" w15:restartNumberingAfterBreak="0">
+  <w:abstractNum w:abstractNumId="7" w15:restartNumberingAfterBreak="0">
     <w:nsid w:val="139332A8"/>
     <w:multiLevelType w:val="hybridMultilevel"/>
     <w:tmpl w:val="918060BA"/>
@@ -5494,7 +7161,120 @@
       </w:rPr>
     </w:lvl>
   </w:abstractNum>
-  <w:abstractNum w:abstractNumId="7" w15:restartNumberingAfterBreak="0">
+  <w:abstractNum w:abstractNumId="8" w15:restartNumberingAfterBreak="0">
+    <w:nsid w:val="23FC45B4"/>
+    <w:multiLevelType w:val="hybridMultilevel"/>
+    <w:tmpl w:val="96F822C6"/>
+    <w:lvl w:ilvl="0" w:tplc="20000001">
+      <w:start w:val="1"/>
+      <w:numFmt w:val="bullet"/>
+      <w:lvlText w:val=""/>
+      <w:lvlJc w:val="left"/>
+      <w:pPr>
+        <w:ind w:left="720" w:hanging="360"/>
+      </w:pPr>
+      <w:rPr>
+        <w:rFonts w:ascii="Symbol" w:hAnsi="Symbol" w:hint="default"/>
+      </w:rPr>
+    </w:lvl>
+    <w:lvl w:ilvl="1" w:tplc="20000003" w:tentative="1">
+      <w:start w:val="1"/>
+      <w:numFmt w:val="bullet"/>
+      <w:lvlText w:val="o"/>
+      <w:lvlJc w:val="left"/>
+      <w:pPr>
+        <w:ind w:left="1440" w:hanging="360"/>
+      </w:pPr>
+      <w:rPr>
+        <w:rFonts w:ascii="Courier New" w:hAnsi="Courier New" w:cs="Courier New" w:hint="default"/>
+      </w:rPr>
+    </w:lvl>
+    <w:lvl w:ilvl="2" w:tplc="20000005" w:tentative="1">
+      <w:start w:val="1"/>
+      <w:numFmt w:val="bullet"/>
+      <w:lvlText w:val=""/>
+      <w:lvlJc w:val="left"/>
+      <w:pPr>
+        <w:ind w:left="2160" w:hanging="360"/>
+      </w:pPr>
+      <w:rPr>
+        <w:rFonts w:ascii="Wingdings" w:hAnsi="Wingdings" w:hint="default"/>
+      </w:rPr>
+    </w:lvl>
+    <w:lvl w:ilvl="3" w:tplc="20000001" w:tentative="1">
+      <w:start w:val="1"/>
+      <w:numFmt w:val="bullet"/>
+      <w:lvlText w:val=""/>
+      <w:lvlJc w:val="left"/>
+      <w:pPr>
+        <w:ind w:left="2880" w:hanging="360"/>
+      </w:pPr>
+      <w:rPr>
+        <w:rFonts w:ascii="Symbol" w:hAnsi="Symbol" w:hint="default"/>
+      </w:rPr>
+    </w:lvl>
+    <w:lvl w:ilvl="4" w:tplc="20000003" w:tentative="1">
+      <w:start w:val="1"/>
+      <w:numFmt w:val="bullet"/>
+      <w:lvlText w:val="o"/>
+      <w:lvlJc w:val="left"/>
+      <w:pPr>
+        <w:ind w:left="3600" w:hanging="360"/>
+      </w:pPr>
+      <w:rPr>
+        <w:rFonts w:ascii="Courier New" w:hAnsi="Courier New" w:cs="Courier New" w:hint="default"/>
+      </w:rPr>
+    </w:lvl>
+    <w:lvl w:ilvl="5" w:tplc="20000005" w:tentative="1">
+      <w:start w:val="1"/>
+      <w:numFmt w:val="bullet"/>
+      <w:lvlText w:val=""/>
+      <w:lvlJc w:val="left"/>
+      <w:pPr>
+        <w:ind w:left="4320" w:hanging="360"/>
+      </w:pPr>
+      <w:rPr>
+        <w:rFonts w:ascii="Wingdings" w:hAnsi="Wingdings" w:hint="default"/>
+      </w:rPr>
+    </w:lvl>
+    <w:lvl w:ilvl="6" w:tplc="20000001" w:tentative="1">
+      <w:start w:val="1"/>
+      <w:numFmt w:val="bullet"/>
+      <w:lvlText w:val=""/>
+      <w:lvlJc w:val="left"/>
+      <w:pPr>
+        <w:ind w:left="5040" w:hanging="360"/>
+      </w:pPr>
+      <w:rPr>
+        <w:rFonts w:ascii="Symbol" w:hAnsi="Symbol" w:hint="default"/>
+      </w:rPr>
+    </w:lvl>
+    <w:lvl w:ilvl="7" w:tplc="20000003" w:tentative="1">
+      <w:start w:val="1"/>
+      <w:numFmt w:val="bullet"/>
+      <w:lvlText w:val="o"/>
+      <w:lvlJc w:val="left"/>
+      <w:pPr>
+        <w:ind w:left="5760" w:hanging="360"/>
+      </w:pPr>
+      <w:rPr>
+        <w:rFonts w:ascii="Courier New" w:hAnsi="Courier New" w:cs="Courier New" w:hint="default"/>
+      </w:rPr>
+    </w:lvl>
+    <w:lvl w:ilvl="8" w:tplc="20000005" w:tentative="1">
+      <w:start w:val="1"/>
+      <w:numFmt w:val="bullet"/>
+      <w:lvlText w:val=""/>
+      <w:lvlJc w:val="left"/>
+      <w:pPr>
+        <w:ind w:left="6480" w:hanging="360"/>
+      </w:pPr>
+      <w:rPr>
+        <w:rFonts w:ascii="Wingdings" w:hAnsi="Wingdings" w:hint="default"/>
+      </w:rPr>
+    </w:lvl>
+  </w:abstractNum>
+  <w:abstractNum w:abstractNumId="9" w15:restartNumberingAfterBreak="0">
     <w:nsid w:val="25CF35A3"/>
     <w:multiLevelType w:val="hybridMultilevel"/>
     <w:tmpl w:val="A2144F52"/>
@@ -5607,7 +7387,7 @@
       </w:rPr>
     </w:lvl>
   </w:abstractNum>
-  <w:abstractNum w:abstractNumId="8" w15:restartNumberingAfterBreak="0">
+  <w:abstractNum w:abstractNumId="10" w15:restartNumberingAfterBreak="0">
     <w:nsid w:val="25F14DC8"/>
     <w:multiLevelType w:val="hybridMultilevel"/>
     <w:tmpl w:val="68981E8A"/>
@@ -5720,7 +7500,120 @@
       </w:rPr>
     </w:lvl>
   </w:abstractNum>
-  <w:abstractNum w:abstractNumId="9" w15:restartNumberingAfterBreak="0">
+  <w:abstractNum w:abstractNumId="11" w15:restartNumberingAfterBreak="0">
+    <w:nsid w:val="28520EC8"/>
+    <w:multiLevelType w:val="hybridMultilevel"/>
+    <w:tmpl w:val="71D2F558"/>
+    <w:lvl w:ilvl="0" w:tplc="20000001">
+      <w:start w:val="1"/>
+      <w:numFmt w:val="bullet"/>
+      <w:lvlText w:val=""/>
+      <w:lvlJc w:val="left"/>
+      <w:pPr>
+        <w:ind w:left="720" w:hanging="360"/>
+      </w:pPr>
+      <w:rPr>
+        <w:rFonts w:ascii="Symbol" w:hAnsi="Symbol" w:hint="default"/>
+      </w:rPr>
+    </w:lvl>
+    <w:lvl w:ilvl="1" w:tplc="20000003" w:tentative="1">
+      <w:start w:val="1"/>
+      <w:numFmt w:val="bullet"/>
+      <w:lvlText w:val="o"/>
+      <w:lvlJc w:val="left"/>
+      <w:pPr>
+        <w:ind w:left="1440" w:hanging="360"/>
+      </w:pPr>
+      <w:rPr>
+        <w:rFonts w:ascii="Courier New" w:hAnsi="Courier New" w:cs="Courier New" w:hint="default"/>
+      </w:rPr>
+    </w:lvl>
+    <w:lvl w:ilvl="2" w:tplc="20000005" w:tentative="1">
+      <w:start w:val="1"/>
+      <w:numFmt w:val="bullet"/>
+      <w:lvlText w:val=""/>
+      <w:lvlJc w:val="left"/>
+      <w:pPr>
+        <w:ind w:left="2160" w:hanging="360"/>
+      </w:pPr>
+      <w:rPr>
+        <w:rFonts w:ascii="Wingdings" w:hAnsi="Wingdings" w:hint="default"/>
+      </w:rPr>
+    </w:lvl>
+    <w:lvl w:ilvl="3" w:tplc="20000001" w:tentative="1">
+      <w:start w:val="1"/>
+      <w:numFmt w:val="bullet"/>
+      <w:lvlText w:val=""/>
+      <w:lvlJc w:val="left"/>
+      <w:pPr>
+        <w:ind w:left="2880" w:hanging="360"/>
+      </w:pPr>
+      <w:rPr>
+        <w:rFonts w:ascii="Symbol" w:hAnsi="Symbol" w:hint="default"/>
+      </w:rPr>
+    </w:lvl>
+    <w:lvl w:ilvl="4" w:tplc="20000003" w:tentative="1">
+      <w:start w:val="1"/>
+      <w:numFmt w:val="bullet"/>
+      <w:lvlText w:val="o"/>
+      <w:lvlJc w:val="left"/>
+      <w:pPr>
+        <w:ind w:left="3600" w:hanging="360"/>
+      </w:pPr>
+      <w:rPr>
+        <w:rFonts w:ascii="Courier New" w:hAnsi="Courier New" w:cs="Courier New" w:hint="default"/>
+      </w:rPr>
+    </w:lvl>
+    <w:lvl w:ilvl="5" w:tplc="20000005" w:tentative="1">
+      <w:start w:val="1"/>
+      <w:numFmt w:val="bullet"/>
+      <w:lvlText w:val=""/>
+      <w:lvlJc w:val="left"/>
+      <w:pPr>
+        <w:ind w:left="4320" w:hanging="360"/>
+      </w:pPr>
+      <w:rPr>
+        <w:rFonts w:ascii="Wingdings" w:hAnsi="Wingdings" w:hint="default"/>
+      </w:rPr>
+    </w:lvl>
+    <w:lvl w:ilvl="6" w:tplc="20000001" w:tentative="1">
+      <w:start w:val="1"/>
+      <w:numFmt w:val="bullet"/>
+      <w:lvlText w:val=""/>
+      <w:lvlJc w:val="left"/>
+      <w:pPr>
+        <w:ind w:left="5040" w:hanging="360"/>
+      </w:pPr>
+      <w:rPr>
+        <w:rFonts w:ascii="Symbol" w:hAnsi="Symbol" w:hint="default"/>
+      </w:rPr>
+    </w:lvl>
+    <w:lvl w:ilvl="7" w:tplc="20000003" w:tentative="1">
+      <w:start w:val="1"/>
+      <w:numFmt w:val="bullet"/>
+      <w:lvlText w:val="o"/>
+      <w:lvlJc w:val="left"/>
+      <w:pPr>
+        <w:ind w:left="5760" w:hanging="360"/>
+      </w:pPr>
+      <w:rPr>
+        <w:rFonts w:ascii="Courier New" w:hAnsi="Courier New" w:cs="Courier New" w:hint="default"/>
+      </w:rPr>
+    </w:lvl>
+    <w:lvl w:ilvl="8" w:tplc="20000005" w:tentative="1">
+      <w:start w:val="1"/>
+      <w:numFmt w:val="bullet"/>
+      <w:lvlText w:val=""/>
+      <w:lvlJc w:val="left"/>
+      <w:pPr>
+        <w:ind w:left="6480" w:hanging="360"/>
+      </w:pPr>
+      <w:rPr>
+        <w:rFonts w:ascii="Wingdings" w:hAnsi="Wingdings" w:hint="default"/>
+      </w:rPr>
+    </w:lvl>
+  </w:abstractNum>
+  <w:abstractNum w:abstractNumId="12" w15:restartNumberingAfterBreak="0">
     <w:nsid w:val="29560FF7"/>
     <w:multiLevelType w:val="hybridMultilevel"/>
     <w:tmpl w:val="79483F7E"/>
@@ -5833,7 +7726,123 @@
       </w:rPr>
     </w:lvl>
   </w:abstractNum>
-  <w:abstractNum w:abstractNumId="10" w15:restartNumberingAfterBreak="0">
+  <w:abstractNum w:abstractNumId="13" w15:restartNumberingAfterBreak="0">
+    <w:nsid w:val="2D4731CE"/>
+    <w:multiLevelType w:val="multilevel"/>
+    <w:tmpl w:val="4594976C"/>
+    <w:lvl w:ilvl="0">
+      <w:start w:val="1"/>
+      <w:numFmt w:val="bullet"/>
+      <w:lvlText w:val=""/>
+      <w:lvlJc w:val="left"/>
+      <w:pPr>
+        <w:tabs>
+          <w:tab w:val="num" w:pos="720"/>
+        </w:tabs>
+        <w:ind w:left="720" w:hanging="360"/>
+      </w:pPr>
+      <w:rPr>
+        <w:rFonts w:ascii="Symbol" w:hAnsi="Symbol" w:hint="default"/>
+      </w:rPr>
+    </w:lvl>
+    <w:lvl w:ilvl="1">
+      <w:start w:val="1"/>
+      <w:numFmt w:val="decimal"/>
+      <w:lvlText w:val="%2."/>
+      <w:lvlJc w:val="left"/>
+      <w:pPr>
+        <w:ind w:left="1440" w:hanging="360"/>
+      </w:pPr>
+      <w:rPr>
+        <w:rFonts w:hint="default"/>
+      </w:rPr>
+    </w:lvl>
+    <w:lvl w:ilvl="2" w:tentative="1">
+      <w:start w:val="1"/>
+      <w:numFmt w:val="decimal"/>
+      <w:lvlText w:val="%3."/>
+      <w:lvlJc w:val="left"/>
+      <w:pPr>
+        <w:tabs>
+          <w:tab w:val="num" w:pos="2160"/>
+        </w:tabs>
+        <w:ind w:left="2160" w:hanging="360"/>
+      </w:pPr>
+    </w:lvl>
+    <w:lvl w:ilvl="3" w:tentative="1">
+      <w:start w:val="1"/>
+      <w:numFmt w:val="decimal"/>
+      <w:lvlText w:val="%4."/>
+      <w:lvlJc w:val="left"/>
+      <w:pPr>
+        <w:tabs>
+          <w:tab w:val="num" w:pos="2880"/>
+        </w:tabs>
+        <w:ind w:left="2880" w:hanging="360"/>
+      </w:pPr>
+    </w:lvl>
+    <w:lvl w:ilvl="4" w:tentative="1">
+      <w:start w:val="1"/>
+      <w:numFmt w:val="decimal"/>
+      <w:lvlText w:val="%5."/>
+      <w:lvlJc w:val="left"/>
+      <w:pPr>
+        <w:tabs>
+          <w:tab w:val="num" w:pos="3600"/>
+        </w:tabs>
+        <w:ind w:left="3600" w:hanging="360"/>
+      </w:pPr>
+    </w:lvl>
+    <w:lvl w:ilvl="5" w:tentative="1">
+      <w:start w:val="1"/>
+      <w:numFmt w:val="decimal"/>
+      <w:lvlText w:val="%6."/>
+      <w:lvlJc w:val="left"/>
+      <w:pPr>
+        <w:tabs>
+          <w:tab w:val="num" w:pos="4320"/>
+        </w:tabs>
+        <w:ind w:left="4320" w:hanging="360"/>
+      </w:pPr>
+    </w:lvl>
+    <w:lvl w:ilvl="6" w:tentative="1">
+      <w:start w:val="1"/>
+      <w:numFmt w:val="decimal"/>
+      <w:lvlText w:val="%7."/>
+      <w:lvlJc w:val="left"/>
+      <w:pPr>
+        <w:tabs>
+          <w:tab w:val="num" w:pos="5040"/>
+        </w:tabs>
+        <w:ind w:left="5040" w:hanging="360"/>
+      </w:pPr>
+    </w:lvl>
+    <w:lvl w:ilvl="7" w:tentative="1">
+      <w:start w:val="1"/>
+      <w:numFmt w:val="decimal"/>
+      <w:lvlText w:val="%8."/>
+      <w:lvlJc w:val="left"/>
+      <w:pPr>
+        <w:tabs>
+          <w:tab w:val="num" w:pos="5760"/>
+        </w:tabs>
+        <w:ind w:left="5760" w:hanging="360"/>
+      </w:pPr>
+    </w:lvl>
+    <w:lvl w:ilvl="8" w:tentative="1">
+      <w:start w:val="1"/>
+      <w:numFmt w:val="decimal"/>
+      <w:lvlText w:val="%9."/>
+      <w:lvlJc w:val="left"/>
+      <w:pPr>
+        <w:tabs>
+          <w:tab w:val="num" w:pos="6480"/>
+        </w:tabs>
+        <w:ind w:left="6480" w:hanging="360"/>
+      </w:pPr>
+    </w:lvl>
+  </w:abstractNum>
+  <w:abstractNum w:abstractNumId="14" w15:restartNumberingAfterBreak="0">
     <w:nsid w:val="2D7529D9"/>
     <w:multiLevelType w:val="hybridMultilevel"/>
     <w:tmpl w:val="50AC3AC6"/>
@@ -5946,7 +7955,7 @@
       </w:rPr>
     </w:lvl>
   </w:abstractNum>
-  <w:abstractNum w:abstractNumId="11" w15:restartNumberingAfterBreak="0">
+  <w:abstractNum w:abstractNumId="15" w15:restartNumberingAfterBreak="0">
     <w:nsid w:val="3199079A"/>
     <w:multiLevelType w:val="hybridMultilevel"/>
     <w:tmpl w:val="A1B0451E"/>
@@ -6059,7 +8068,7 @@
       </w:rPr>
     </w:lvl>
   </w:abstractNum>
-  <w:abstractNum w:abstractNumId="12" w15:restartNumberingAfterBreak="0">
+  <w:abstractNum w:abstractNumId="16" w15:restartNumberingAfterBreak="0">
     <w:nsid w:val="35C03414"/>
     <w:multiLevelType w:val="hybridMultilevel"/>
     <w:tmpl w:val="55BEAC02"/>
@@ -6172,7 +8181,7 @@
       </w:rPr>
     </w:lvl>
   </w:abstractNum>
-  <w:abstractNum w:abstractNumId="13" w15:restartNumberingAfterBreak="0">
+  <w:abstractNum w:abstractNumId="17" w15:restartNumberingAfterBreak="0">
     <w:nsid w:val="36F17675"/>
     <w:multiLevelType w:val="hybridMultilevel"/>
     <w:tmpl w:val="960E2882"/>
@@ -6285,7 +8294,7 @@
       </w:rPr>
     </w:lvl>
   </w:abstractNum>
-  <w:abstractNum w:abstractNumId="14" w15:restartNumberingAfterBreak="0">
+  <w:abstractNum w:abstractNumId="18" w15:restartNumberingAfterBreak="0">
     <w:nsid w:val="372E2025"/>
     <w:multiLevelType w:val="multilevel"/>
     <w:tmpl w:val="A154A9E4"/>
@@ -6434,7 +8443,7 @@
       </w:rPr>
     </w:lvl>
   </w:abstractNum>
-  <w:abstractNum w:abstractNumId="15" w15:restartNumberingAfterBreak="0">
+  <w:abstractNum w:abstractNumId="19" w15:restartNumberingAfterBreak="0">
     <w:nsid w:val="394E15CC"/>
     <w:multiLevelType w:val="hybridMultilevel"/>
     <w:tmpl w:val="3C7CF032"/>
@@ -6547,7 +8556,7 @@
       </w:rPr>
     </w:lvl>
   </w:abstractNum>
-  <w:abstractNum w:abstractNumId="16" w15:restartNumberingAfterBreak="0">
+  <w:abstractNum w:abstractNumId="20" w15:restartNumberingAfterBreak="0">
     <w:nsid w:val="3DE008E2"/>
     <w:multiLevelType w:val="hybridMultilevel"/>
     <w:tmpl w:val="7C88FC04"/>
@@ -6659,7 +8668,7 @@
       </w:rPr>
     </w:lvl>
   </w:abstractNum>
-  <w:abstractNum w:abstractNumId="17" w15:restartNumberingAfterBreak="0">
+  <w:abstractNum w:abstractNumId="21" w15:restartNumberingAfterBreak="0">
     <w:nsid w:val="3F950042"/>
     <w:multiLevelType w:val="hybridMultilevel"/>
     <w:tmpl w:val="0A5CAAC0"/>
@@ -6745,7 +8754,7 @@
       </w:pPr>
     </w:lvl>
   </w:abstractNum>
-  <w:abstractNum w:abstractNumId="18" w15:restartNumberingAfterBreak="0">
+  <w:abstractNum w:abstractNumId="22" w15:restartNumberingAfterBreak="0">
     <w:nsid w:val="40B774A1"/>
     <w:multiLevelType w:val="hybridMultilevel"/>
     <w:tmpl w:val="0C405A22"/>
@@ -6858,7 +8867,7 @@
       </w:rPr>
     </w:lvl>
   </w:abstractNum>
-  <w:abstractNum w:abstractNumId="19" w15:restartNumberingAfterBreak="0">
+  <w:abstractNum w:abstractNumId="23" w15:restartNumberingAfterBreak="0">
     <w:nsid w:val="438B6CBA"/>
     <w:multiLevelType w:val="hybridMultilevel"/>
     <w:tmpl w:val="C6345732"/>
@@ -6944,7 +8953,7 @@
       </w:pPr>
     </w:lvl>
   </w:abstractNum>
-  <w:abstractNum w:abstractNumId="20" w15:restartNumberingAfterBreak="0">
+  <w:abstractNum w:abstractNumId="24" w15:restartNumberingAfterBreak="0">
     <w:nsid w:val="4704168C"/>
     <w:multiLevelType w:val="multilevel"/>
     <w:tmpl w:val="8486AA80"/>
@@ -7057,7 +9066,7 @@
       </w:pPr>
     </w:lvl>
   </w:abstractNum>
-  <w:abstractNum w:abstractNumId="21" w15:restartNumberingAfterBreak="0">
+  <w:abstractNum w:abstractNumId="25" w15:restartNumberingAfterBreak="0">
     <w:nsid w:val="49201E53"/>
     <w:multiLevelType w:val="hybridMultilevel"/>
     <w:tmpl w:val="3D787970"/>
@@ -7169,7 +9178,7 @@
       </w:rPr>
     </w:lvl>
   </w:abstractNum>
-  <w:abstractNum w:abstractNumId="22" w15:restartNumberingAfterBreak="0">
+  <w:abstractNum w:abstractNumId="26" w15:restartNumberingAfterBreak="0">
     <w:nsid w:val="4D656F21"/>
     <w:multiLevelType w:val="multilevel"/>
     <w:tmpl w:val="BEEE2ECE"/>
@@ -7317,7 +9326,7 @@
       </w:rPr>
     </w:lvl>
   </w:abstractNum>
-  <w:abstractNum w:abstractNumId="23" w15:restartNumberingAfterBreak="0">
+  <w:abstractNum w:abstractNumId="27" w15:restartNumberingAfterBreak="0">
     <w:nsid w:val="51531A4F"/>
     <w:multiLevelType w:val="hybridMultilevel"/>
     <w:tmpl w:val="7136863E"/>
@@ -7430,7 +9439,7 @@
       </w:rPr>
     </w:lvl>
   </w:abstractNum>
-  <w:abstractNum w:abstractNumId="24" w15:restartNumberingAfterBreak="0">
+  <w:abstractNum w:abstractNumId="28" w15:restartNumberingAfterBreak="0">
     <w:nsid w:val="51DC2F64"/>
     <w:multiLevelType w:val="hybridMultilevel"/>
     <w:tmpl w:val="74EE66E8"/>
@@ -7543,7 +9552,7 @@
       </w:rPr>
     </w:lvl>
   </w:abstractNum>
-  <w:abstractNum w:abstractNumId="25" w15:restartNumberingAfterBreak="0">
+  <w:abstractNum w:abstractNumId="29" w15:restartNumberingAfterBreak="0">
     <w:nsid w:val="556B23CB"/>
     <w:multiLevelType w:val="multilevel"/>
     <w:tmpl w:val="D79E4B58"/>
@@ -7656,7 +9665,7 @@
       </w:pPr>
     </w:lvl>
   </w:abstractNum>
-  <w:abstractNum w:abstractNumId="26" w15:restartNumberingAfterBreak="0">
+  <w:abstractNum w:abstractNumId="30" w15:restartNumberingAfterBreak="0">
     <w:nsid w:val="556F58F5"/>
     <w:multiLevelType w:val="hybridMultilevel"/>
     <w:tmpl w:val="EBCCA4E6"/>
@@ -7769,7 +9778,7 @@
       </w:rPr>
     </w:lvl>
   </w:abstractNum>
-  <w:abstractNum w:abstractNumId="27" w15:restartNumberingAfterBreak="0">
+  <w:abstractNum w:abstractNumId="31" w15:restartNumberingAfterBreak="0">
     <w:nsid w:val="5960056F"/>
     <w:multiLevelType w:val="hybridMultilevel"/>
     <w:tmpl w:val="7688DA26"/>
@@ -7881,7 +9890,206 @@
       </w:rPr>
     </w:lvl>
   </w:abstractNum>
-  <w:abstractNum w:abstractNumId="28" w15:restartNumberingAfterBreak="0">
+  <w:abstractNum w:abstractNumId="32" w15:restartNumberingAfterBreak="0">
+    <w:nsid w:val="5BE655FE"/>
+    <w:multiLevelType w:val="hybridMultilevel"/>
+    <w:tmpl w:val="6DC454A6"/>
+    <w:lvl w:ilvl="0" w:tplc="2000000F">
+      <w:start w:val="1"/>
+      <w:numFmt w:val="decimal"/>
+      <w:lvlText w:val="%1."/>
+      <w:lvlJc w:val="left"/>
+      <w:pPr>
+        <w:ind w:left="720" w:hanging="360"/>
+      </w:pPr>
+    </w:lvl>
+    <w:lvl w:ilvl="1" w:tplc="20000019" w:tentative="1">
+      <w:start w:val="1"/>
+      <w:numFmt w:val="lowerLetter"/>
+      <w:lvlText w:val="%2."/>
+      <w:lvlJc w:val="left"/>
+      <w:pPr>
+        <w:ind w:left="1440" w:hanging="360"/>
+      </w:pPr>
+    </w:lvl>
+    <w:lvl w:ilvl="2" w:tplc="2000001B" w:tentative="1">
+      <w:start w:val="1"/>
+      <w:numFmt w:val="lowerRoman"/>
+      <w:lvlText w:val="%3."/>
+      <w:lvlJc w:val="right"/>
+      <w:pPr>
+        <w:ind w:left="2160" w:hanging="180"/>
+      </w:pPr>
+    </w:lvl>
+    <w:lvl w:ilvl="3" w:tplc="2000000F" w:tentative="1">
+      <w:start w:val="1"/>
+      <w:numFmt w:val="decimal"/>
+      <w:lvlText w:val="%4."/>
+      <w:lvlJc w:val="left"/>
+      <w:pPr>
+        <w:ind w:left="2880" w:hanging="360"/>
+      </w:pPr>
+    </w:lvl>
+    <w:lvl w:ilvl="4" w:tplc="20000019" w:tentative="1">
+      <w:start w:val="1"/>
+      <w:numFmt w:val="lowerLetter"/>
+      <w:lvlText w:val="%5."/>
+      <w:lvlJc w:val="left"/>
+      <w:pPr>
+        <w:ind w:left="3600" w:hanging="360"/>
+      </w:pPr>
+    </w:lvl>
+    <w:lvl w:ilvl="5" w:tplc="2000001B" w:tentative="1">
+      <w:start w:val="1"/>
+      <w:numFmt w:val="lowerRoman"/>
+      <w:lvlText w:val="%6."/>
+      <w:lvlJc w:val="right"/>
+      <w:pPr>
+        <w:ind w:left="4320" w:hanging="180"/>
+      </w:pPr>
+    </w:lvl>
+    <w:lvl w:ilvl="6" w:tplc="2000000F" w:tentative="1">
+      <w:start w:val="1"/>
+      <w:numFmt w:val="decimal"/>
+      <w:lvlText w:val="%7."/>
+      <w:lvlJc w:val="left"/>
+      <w:pPr>
+        <w:ind w:left="5040" w:hanging="360"/>
+      </w:pPr>
+    </w:lvl>
+    <w:lvl w:ilvl="7" w:tplc="20000019" w:tentative="1">
+      <w:start w:val="1"/>
+      <w:numFmt w:val="lowerLetter"/>
+      <w:lvlText w:val="%8."/>
+      <w:lvlJc w:val="left"/>
+      <w:pPr>
+        <w:ind w:left="5760" w:hanging="360"/>
+      </w:pPr>
+    </w:lvl>
+    <w:lvl w:ilvl="8" w:tplc="2000001B" w:tentative="1">
+      <w:start w:val="1"/>
+      <w:numFmt w:val="lowerRoman"/>
+      <w:lvlText w:val="%9."/>
+      <w:lvlJc w:val="right"/>
+      <w:pPr>
+        <w:ind w:left="6480" w:hanging="180"/>
+      </w:pPr>
+    </w:lvl>
+  </w:abstractNum>
+  <w:abstractNum w:abstractNumId="33" w15:restartNumberingAfterBreak="0">
+    <w:nsid w:val="5C086A4D"/>
+    <w:multiLevelType w:val="hybridMultilevel"/>
+    <w:tmpl w:val="BD4244F6"/>
+    <w:lvl w:ilvl="0" w:tplc="20000001">
+      <w:start w:val="1"/>
+      <w:numFmt w:val="bullet"/>
+      <w:lvlText w:val=""/>
+      <w:lvlJc w:val="left"/>
+      <w:pPr>
+        <w:ind w:left="765" w:hanging="360"/>
+      </w:pPr>
+      <w:rPr>
+        <w:rFonts w:ascii="Symbol" w:hAnsi="Symbol" w:hint="default"/>
+      </w:rPr>
+    </w:lvl>
+    <w:lvl w:ilvl="1" w:tplc="20000003" w:tentative="1">
+      <w:start w:val="1"/>
+      <w:numFmt w:val="bullet"/>
+      <w:lvlText w:val="o"/>
+      <w:lvlJc w:val="left"/>
+      <w:pPr>
+        <w:ind w:left="1485" w:hanging="360"/>
+      </w:pPr>
+      <w:rPr>
+        <w:rFonts w:ascii="Courier New" w:hAnsi="Courier New" w:cs="Courier New" w:hint="default"/>
+      </w:rPr>
+    </w:lvl>
+    <w:lvl w:ilvl="2" w:tplc="20000005" w:tentative="1">
+      <w:start w:val="1"/>
+      <w:numFmt w:val="bullet"/>
+      <w:lvlText w:val=""/>
+      <w:lvlJc w:val="left"/>
+      <w:pPr>
+        <w:ind w:left="2205" w:hanging="360"/>
+      </w:pPr>
+      <w:rPr>
+        <w:rFonts w:ascii="Wingdings" w:hAnsi="Wingdings" w:hint="default"/>
+      </w:rPr>
+    </w:lvl>
+    <w:lvl w:ilvl="3" w:tplc="20000001" w:tentative="1">
+      <w:start w:val="1"/>
+      <w:numFmt w:val="bullet"/>
+      <w:lvlText w:val=""/>
+      <w:lvlJc w:val="left"/>
+      <w:pPr>
+        <w:ind w:left="2925" w:hanging="360"/>
+      </w:pPr>
+      <w:rPr>
+        <w:rFonts w:ascii="Symbol" w:hAnsi="Symbol" w:hint="default"/>
+      </w:rPr>
+    </w:lvl>
+    <w:lvl w:ilvl="4" w:tplc="20000003" w:tentative="1">
+      <w:start w:val="1"/>
+      <w:numFmt w:val="bullet"/>
+      <w:lvlText w:val="o"/>
+      <w:lvlJc w:val="left"/>
+      <w:pPr>
+        <w:ind w:left="3645" w:hanging="360"/>
+      </w:pPr>
+      <w:rPr>
+        <w:rFonts w:ascii="Courier New" w:hAnsi="Courier New" w:cs="Courier New" w:hint="default"/>
+      </w:rPr>
+    </w:lvl>
+    <w:lvl w:ilvl="5" w:tplc="20000005" w:tentative="1">
+      <w:start w:val="1"/>
+      <w:numFmt w:val="bullet"/>
+      <w:lvlText w:val=""/>
+      <w:lvlJc w:val="left"/>
+      <w:pPr>
+        <w:ind w:left="4365" w:hanging="360"/>
+      </w:pPr>
+      <w:rPr>
+        <w:rFonts w:ascii="Wingdings" w:hAnsi="Wingdings" w:hint="default"/>
+      </w:rPr>
+    </w:lvl>
+    <w:lvl w:ilvl="6" w:tplc="20000001" w:tentative="1">
+      <w:start w:val="1"/>
+      <w:numFmt w:val="bullet"/>
+      <w:lvlText w:val=""/>
+      <w:lvlJc w:val="left"/>
+      <w:pPr>
+        <w:ind w:left="5085" w:hanging="360"/>
+      </w:pPr>
+      <w:rPr>
+        <w:rFonts w:ascii="Symbol" w:hAnsi="Symbol" w:hint="default"/>
+      </w:rPr>
+    </w:lvl>
+    <w:lvl w:ilvl="7" w:tplc="20000003" w:tentative="1">
+      <w:start w:val="1"/>
+      <w:numFmt w:val="bullet"/>
+      <w:lvlText w:val="o"/>
+      <w:lvlJc w:val="left"/>
+      <w:pPr>
+        <w:ind w:left="5805" w:hanging="360"/>
+      </w:pPr>
+      <w:rPr>
+        <w:rFonts w:ascii="Courier New" w:hAnsi="Courier New" w:cs="Courier New" w:hint="default"/>
+      </w:rPr>
+    </w:lvl>
+    <w:lvl w:ilvl="8" w:tplc="20000005" w:tentative="1">
+      <w:start w:val="1"/>
+      <w:numFmt w:val="bullet"/>
+      <w:lvlText w:val=""/>
+      <w:lvlJc w:val="left"/>
+      <w:pPr>
+        <w:ind w:left="6525" w:hanging="360"/>
+      </w:pPr>
+      <w:rPr>
+        <w:rFonts w:ascii="Wingdings" w:hAnsi="Wingdings" w:hint="default"/>
+      </w:rPr>
+    </w:lvl>
+  </w:abstractNum>
+  <w:abstractNum w:abstractNumId="34" w15:restartNumberingAfterBreak="0">
     <w:nsid w:val="5F047809"/>
     <w:multiLevelType w:val="hybridMultilevel"/>
     <w:tmpl w:val="36D059CC"/>
@@ -7993,7 +10201,7 @@
       </w:rPr>
     </w:lvl>
   </w:abstractNum>
-  <w:abstractNum w:abstractNumId="29" w15:restartNumberingAfterBreak="0">
+  <w:abstractNum w:abstractNumId="35" w15:restartNumberingAfterBreak="0">
     <w:nsid w:val="61774C30"/>
     <w:multiLevelType w:val="hybridMultilevel"/>
     <w:tmpl w:val="D6A65430"/>
@@ -8082,7 +10290,7 @@
       </w:pPr>
     </w:lvl>
   </w:abstractNum>
-  <w:abstractNum w:abstractNumId="30" w15:restartNumberingAfterBreak="0">
+  <w:abstractNum w:abstractNumId="36" w15:restartNumberingAfterBreak="0">
     <w:nsid w:val="62702F3E"/>
     <w:multiLevelType w:val="hybridMultilevel"/>
     <w:tmpl w:val="B5B8C9B0"/>
@@ -8194,7 +10402,7 @@
       </w:rPr>
     </w:lvl>
   </w:abstractNum>
-  <w:abstractNum w:abstractNumId="31" w15:restartNumberingAfterBreak="0">
+  <w:abstractNum w:abstractNumId="37" w15:restartNumberingAfterBreak="0">
     <w:nsid w:val="6294134D"/>
     <w:multiLevelType w:val="hybridMultilevel"/>
     <w:tmpl w:val="34DC318A"/>
@@ -8307,7 +10515,7 @@
       </w:rPr>
     </w:lvl>
   </w:abstractNum>
-  <w:abstractNum w:abstractNumId="32" w15:restartNumberingAfterBreak="0">
+  <w:abstractNum w:abstractNumId="38" w15:restartNumberingAfterBreak="0">
     <w:nsid w:val="66297E9E"/>
     <w:multiLevelType w:val="hybridMultilevel"/>
     <w:tmpl w:val="F12E0A20"/>
@@ -8419,7 +10627,7 @@
       </w:rPr>
     </w:lvl>
   </w:abstractNum>
-  <w:abstractNum w:abstractNumId="33" w15:restartNumberingAfterBreak="0">
+  <w:abstractNum w:abstractNumId="39" w15:restartNumberingAfterBreak="0">
     <w:nsid w:val="67D94E88"/>
     <w:multiLevelType w:val="hybridMultilevel"/>
     <w:tmpl w:val="C75EFD3E"/>
@@ -8531,7 +10739,7 @@
       </w:rPr>
     </w:lvl>
   </w:abstractNum>
-  <w:abstractNum w:abstractNumId="34" w15:restartNumberingAfterBreak="0">
+  <w:abstractNum w:abstractNumId="40" w15:restartNumberingAfterBreak="0">
     <w:nsid w:val="6B880DDD"/>
     <w:multiLevelType w:val="hybridMultilevel"/>
     <w:tmpl w:val="EE025310"/>
@@ -8644,7 +10852,7 @@
       </w:rPr>
     </w:lvl>
   </w:abstractNum>
-  <w:abstractNum w:abstractNumId="35" w15:restartNumberingAfterBreak="0">
+  <w:abstractNum w:abstractNumId="41" w15:restartNumberingAfterBreak="0">
     <w:nsid w:val="6D1C128A"/>
     <w:multiLevelType w:val="multilevel"/>
     <w:tmpl w:val="B79EADF8"/>
@@ -8792,7 +11000,7 @@
       </w:rPr>
     </w:lvl>
   </w:abstractNum>
-  <w:abstractNum w:abstractNumId="36" w15:restartNumberingAfterBreak="0">
+  <w:abstractNum w:abstractNumId="42" w15:restartNumberingAfterBreak="0">
     <w:nsid w:val="6F4028CC"/>
     <w:multiLevelType w:val="multilevel"/>
     <w:tmpl w:val="8486AA80"/>
@@ -8905,7 +11113,123 @@
       </w:pPr>
     </w:lvl>
   </w:abstractNum>
-  <w:abstractNum w:abstractNumId="37" w15:restartNumberingAfterBreak="0">
+  <w:abstractNum w:abstractNumId="43" w15:restartNumberingAfterBreak="0">
+    <w:nsid w:val="6F9025E1"/>
+    <w:multiLevelType w:val="multilevel"/>
+    <w:tmpl w:val="1CBA60C0"/>
+    <w:lvl w:ilvl="0">
+      <w:start w:val="1"/>
+      <w:numFmt w:val="bullet"/>
+      <w:lvlText w:val=""/>
+      <w:lvlJc w:val="left"/>
+      <w:pPr>
+        <w:tabs>
+          <w:tab w:val="num" w:pos="720"/>
+        </w:tabs>
+        <w:ind w:left="720" w:hanging="360"/>
+      </w:pPr>
+      <w:rPr>
+        <w:rFonts w:ascii="Symbol" w:hAnsi="Symbol" w:hint="default"/>
+      </w:rPr>
+    </w:lvl>
+    <w:lvl w:ilvl="1" w:tentative="1">
+      <w:start w:val="1"/>
+      <w:numFmt w:val="decimal"/>
+      <w:lvlText w:val="%2."/>
+      <w:lvlJc w:val="left"/>
+      <w:pPr>
+        <w:tabs>
+          <w:tab w:val="num" w:pos="1440"/>
+        </w:tabs>
+        <w:ind w:left="1440" w:hanging="360"/>
+      </w:pPr>
+    </w:lvl>
+    <w:lvl w:ilvl="2" w:tentative="1">
+      <w:start w:val="1"/>
+      <w:numFmt w:val="decimal"/>
+      <w:lvlText w:val="%3."/>
+      <w:lvlJc w:val="left"/>
+      <w:pPr>
+        <w:tabs>
+          <w:tab w:val="num" w:pos="2160"/>
+        </w:tabs>
+        <w:ind w:left="2160" w:hanging="360"/>
+      </w:pPr>
+    </w:lvl>
+    <w:lvl w:ilvl="3" w:tentative="1">
+      <w:start w:val="1"/>
+      <w:numFmt w:val="decimal"/>
+      <w:lvlText w:val="%4."/>
+      <w:lvlJc w:val="left"/>
+      <w:pPr>
+        <w:tabs>
+          <w:tab w:val="num" w:pos="2880"/>
+        </w:tabs>
+        <w:ind w:left="2880" w:hanging="360"/>
+      </w:pPr>
+    </w:lvl>
+    <w:lvl w:ilvl="4" w:tentative="1">
+      <w:start w:val="1"/>
+      <w:numFmt w:val="decimal"/>
+      <w:lvlText w:val="%5."/>
+      <w:lvlJc w:val="left"/>
+      <w:pPr>
+        <w:tabs>
+          <w:tab w:val="num" w:pos="3600"/>
+        </w:tabs>
+        <w:ind w:left="3600" w:hanging="360"/>
+      </w:pPr>
+    </w:lvl>
+    <w:lvl w:ilvl="5" w:tentative="1">
+      <w:start w:val="1"/>
+      <w:numFmt w:val="decimal"/>
+      <w:lvlText w:val="%6."/>
+      <w:lvlJc w:val="left"/>
+      <w:pPr>
+        <w:tabs>
+          <w:tab w:val="num" w:pos="4320"/>
+        </w:tabs>
+        <w:ind w:left="4320" w:hanging="360"/>
+      </w:pPr>
+    </w:lvl>
+    <w:lvl w:ilvl="6" w:tentative="1">
+      <w:start w:val="1"/>
+      <w:numFmt w:val="decimal"/>
+      <w:lvlText w:val="%7."/>
+      <w:lvlJc w:val="left"/>
+      <w:pPr>
+        <w:tabs>
+          <w:tab w:val="num" w:pos="5040"/>
+        </w:tabs>
+        <w:ind w:left="5040" w:hanging="360"/>
+      </w:pPr>
+    </w:lvl>
+    <w:lvl w:ilvl="7" w:tentative="1">
+      <w:start w:val="1"/>
+      <w:numFmt w:val="decimal"/>
+      <w:lvlText w:val="%8."/>
+      <w:lvlJc w:val="left"/>
+      <w:pPr>
+        <w:tabs>
+          <w:tab w:val="num" w:pos="5760"/>
+        </w:tabs>
+        <w:ind w:left="5760" w:hanging="360"/>
+      </w:pPr>
+    </w:lvl>
+    <w:lvl w:ilvl="8" w:tentative="1">
+      <w:start w:val="1"/>
+      <w:numFmt w:val="decimal"/>
+      <w:lvlText w:val="%9."/>
+      <w:lvlJc w:val="left"/>
+      <w:pPr>
+        <w:tabs>
+          <w:tab w:val="num" w:pos="6480"/>
+        </w:tabs>
+        <w:ind w:left="6480" w:hanging="360"/>
+      </w:pPr>
+    </w:lvl>
+  </w:abstractNum>
+  <w:abstractNum w:abstractNumId="44" w15:restartNumberingAfterBreak="0">
     <w:nsid w:val="72F03E62"/>
     <w:multiLevelType w:val="multilevel"/>
     <w:tmpl w:val="06CE76D4"/>
@@ -9018,7 +11342,7 @@
       </w:pPr>
     </w:lvl>
   </w:abstractNum>
-  <w:abstractNum w:abstractNumId="38" w15:restartNumberingAfterBreak="0">
+  <w:abstractNum w:abstractNumId="45" w15:restartNumberingAfterBreak="0">
     <w:nsid w:val="73CB04DF"/>
     <w:multiLevelType w:val="hybridMultilevel"/>
     <w:tmpl w:val="10DADA3A"/>
@@ -9130,7 +11454,7 @@
       </w:rPr>
     </w:lvl>
   </w:abstractNum>
-  <w:abstractNum w:abstractNumId="39" w15:restartNumberingAfterBreak="0">
+  <w:abstractNum w:abstractNumId="46" w15:restartNumberingAfterBreak="0">
     <w:nsid w:val="73DB71BB"/>
     <w:multiLevelType w:val="multilevel"/>
     <w:tmpl w:val="B79EADF8"/>
@@ -9278,7 +11602,7 @@
       </w:rPr>
     </w:lvl>
   </w:abstractNum>
-  <w:abstractNum w:abstractNumId="40" w15:restartNumberingAfterBreak="0">
+  <w:abstractNum w:abstractNumId="47" w15:restartNumberingAfterBreak="0">
     <w:nsid w:val="7AE443E7"/>
     <w:multiLevelType w:val="hybridMultilevel"/>
     <w:tmpl w:val="88AA5E14"/>
@@ -9391,7 +11715,123 @@
       </w:rPr>
     </w:lvl>
   </w:abstractNum>
-  <w:abstractNum w:abstractNumId="41" w15:restartNumberingAfterBreak="0">
+  <w:abstractNum w:abstractNumId="48" w15:restartNumberingAfterBreak="0">
+    <w:nsid w:val="7B343B06"/>
+    <w:multiLevelType w:val="multilevel"/>
+    <w:tmpl w:val="1CBA60C0"/>
+    <w:lvl w:ilvl="0">
+      <w:start w:val="1"/>
+      <w:numFmt w:val="bullet"/>
+      <w:lvlText w:val=""/>
+      <w:lvlJc w:val="left"/>
+      <w:pPr>
+        <w:tabs>
+          <w:tab w:val="num" w:pos="720"/>
+        </w:tabs>
+        <w:ind w:left="720" w:hanging="360"/>
+      </w:pPr>
+      <w:rPr>
+        <w:rFonts w:ascii="Symbol" w:hAnsi="Symbol" w:hint="default"/>
+      </w:rPr>
+    </w:lvl>
+    <w:lvl w:ilvl="1" w:tentative="1">
+      <w:start w:val="1"/>
+      <w:numFmt w:val="decimal"/>
+      <w:lvlText w:val="%2."/>
+      <w:lvlJc w:val="left"/>
+      <w:pPr>
+        <w:tabs>
+          <w:tab w:val="num" w:pos="1440"/>
+        </w:tabs>
+        <w:ind w:left="1440" w:hanging="360"/>
+      </w:pPr>
+    </w:lvl>
+    <w:lvl w:ilvl="2" w:tentative="1">
+      <w:start w:val="1"/>
+      <w:numFmt w:val="decimal"/>
+      <w:lvlText w:val="%3."/>
+      <w:lvlJc w:val="left"/>
+      <w:pPr>
+        <w:tabs>
+          <w:tab w:val="num" w:pos="2160"/>
+        </w:tabs>
+        <w:ind w:left="2160" w:hanging="360"/>
+      </w:pPr>
+    </w:lvl>
+    <w:lvl w:ilvl="3" w:tentative="1">
+      <w:start w:val="1"/>
+      <w:numFmt w:val="decimal"/>
+      <w:lvlText w:val="%4."/>
+      <w:lvlJc w:val="left"/>
+      <w:pPr>
+        <w:tabs>
+          <w:tab w:val="num" w:pos="2880"/>
+        </w:tabs>
+        <w:ind w:left="2880" w:hanging="360"/>
+      </w:pPr>
+    </w:lvl>
+    <w:lvl w:ilvl="4" w:tentative="1">
+      <w:start w:val="1"/>
+      <w:numFmt w:val="decimal"/>
+      <w:lvlText w:val="%5."/>
+      <w:lvlJc w:val="left"/>
+      <w:pPr>
+        <w:tabs>
+          <w:tab w:val="num" w:pos="3600"/>
+        </w:tabs>
+        <w:ind w:left="3600" w:hanging="360"/>
+      </w:pPr>
+    </w:lvl>
+    <w:lvl w:ilvl="5" w:tentative="1">
+      <w:start w:val="1"/>
+      <w:numFmt w:val="decimal"/>
+      <w:lvlText w:val="%6."/>
+      <w:lvlJc w:val="left"/>
+      <w:pPr>
+        <w:tabs>
+          <w:tab w:val="num" w:pos="4320"/>
+        </w:tabs>
+        <w:ind w:left="4320" w:hanging="360"/>
+      </w:pPr>
+    </w:lvl>
+    <w:lvl w:ilvl="6" w:tentative="1">
+      <w:start w:val="1"/>
+      <w:numFmt w:val="decimal"/>
+      <w:lvlText w:val="%7."/>
+      <w:lvlJc w:val="left"/>
+      <w:pPr>
+        <w:tabs>
+          <w:tab w:val="num" w:pos="5040"/>
+        </w:tabs>
+        <w:ind w:left="5040" w:hanging="360"/>
+      </w:pPr>
+    </w:lvl>
+    <w:lvl w:ilvl="7" w:tentative="1">
+      <w:start w:val="1"/>
+      <w:numFmt w:val="decimal"/>
+      <w:lvlText w:val="%8."/>
+      <w:lvlJc w:val="left"/>
+      <w:pPr>
+        <w:tabs>
+          <w:tab w:val="num" w:pos="5760"/>
+        </w:tabs>
+        <w:ind w:left="5760" w:hanging="360"/>
+      </w:pPr>
+    </w:lvl>
+    <w:lvl w:ilvl="8" w:tentative="1">
+      <w:start w:val="1"/>
+      <w:numFmt w:val="decimal"/>
+      <w:lvlText w:val="%9."/>
+      <w:lvlJc w:val="left"/>
+      <w:pPr>
+        <w:tabs>
+          <w:tab w:val="num" w:pos="6480"/>
+        </w:tabs>
+        <w:ind w:left="6480" w:hanging="360"/>
+      </w:pPr>
+    </w:lvl>
+  </w:abstractNum>
+  <w:abstractNum w:abstractNumId="49" w15:restartNumberingAfterBreak="0">
     <w:nsid w:val="7B5544FC"/>
     <w:multiLevelType w:val="hybridMultilevel"/>
     <w:tmpl w:val="764A94A4"/>
@@ -9504,7 +11944,7 @@
       </w:rPr>
     </w:lvl>
   </w:abstractNum>
-  <w:abstractNum w:abstractNumId="42" w15:restartNumberingAfterBreak="0">
+  <w:abstractNum w:abstractNumId="50" w15:restartNumberingAfterBreak="0">
     <w:nsid w:val="7EF25E3C"/>
     <w:multiLevelType w:val="hybridMultilevel"/>
     <w:tmpl w:val="00923BBC"/>
@@ -9591,137 +12031,160 @@
     </w:lvl>
   </w:abstractNum>
   <w:num w:numId="1" w16cid:durableId="1838112747">
-    <w:abstractNumId w:val="42"/>
+    <w:abstractNumId w:val="50"/>
   </w:num>
   <w:num w:numId="2" w16cid:durableId="1701932908">
+    <w:abstractNumId w:val="37"/>
+  </w:num>
+  <w:num w:numId="3" w16cid:durableId="1668704388">
+    <w:abstractNumId w:val="39"/>
+  </w:num>
+  <w:num w:numId="4" w16cid:durableId="398211478">
+    <w:abstractNumId w:val="45"/>
+  </w:num>
+  <w:num w:numId="5" w16cid:durableId="2042244962">
+    <w:abstractNumId w:val="40"/>
+  </w:num>
+  <w:num w:numId="6" w16cid:durableId="168301643">
+    <w:abstractNumId w:val="17"/>
+  </w:num>
+  <w:num w:numId="7" w16cid:durableId="1833443594">
     <w:abstractNumId w:val="31"/>
   </w:num>
-  <w:num w:numId="3" w16cid:durableId="1668704388">
-    <w:abstractNumId w:val="33"/>
+  <w:num w:numId="8" w16cid:durableId="362367500">
+    <w:abstractNumId w:val="25"/>
   </w:num>
-  <w:num w:numId="4" w16cid:durableId="398211478">
-    <w:abstractNumId w:val="38"/>
+  <w:num w:numId="9" w16cid:durableId="1430541485">
+    <w:abstractNumId w:val="14"/>
   </w:num>
-  <w:num w:numId="5" w16cid:durableId="2042244962">
-    <w:abstractNumId w:val="34"/>
+  <w:num w:numId="10" w16cid:durableId="1700277381">
+    <w:abstractNumId w:val="19"/>
   </w:num>
-  <w:num w:numId="6" w16cid:durableId="168301643">
-    <w:abstractNumId w:val="13"/>
-  </w:num>
-  <w:num w:numId="7" w16cid:durableId="1833443594">
+  <w:num w:numId="11" w16cid:durableId="1846557021">
     <w:abstractNumId w:val="27"/>
   </w:num>
-  <w:num w:numId="8" w16cid:durableId="362367500">
+  <w:num w:numId="12" w16cid:durableId="552011520">
+    <w:abstractNumId w:val="12"/>
+  </w:num>
+  <w:num w:numId="13" w16cid:durableId="1816023604">
+    <w:abstractNumId w:val="9"/>
+  </w:num>
+  <w:num w:numId="14" w16cid:durableId="131603612">
     <w:abstractNumId w:val="21"/>
   </w:num>
-  <w:num w:numId="9" w16cid:durableId="1430541485">
-    <w:abstractNumId w:val="10"/>
-  </w:num>
-  <w:num w:numId="10" w16cid:durableId="1700277381">
-    <w:abstractNumId w:val="15"/>
-  </w:num>
-  <w:num w:numId="11" w16cid:durableId="1846557021">
-    <w:abstractNumId w:val="23"/>
-  </w:num>
-  <w:num w:numId="12" w16cid:durableId="552011520">
-    <w:abstractNumId w:val="9"/>
-  </w:num>
-  <w:num w:numId="13" w16cid:durableId="1816023604">
-    <w:abstractNumId w:val="7"/>
-  </w:num>
-  <w:num w:numId="14" w16cid:durableId="131603612">
-    <w:abstractNumId w:val="17"/>
-  </w:num>
   <w:num w:numId="15" w16cid:durableId="713314814">
-    <w:abstractNumId w:val="24"/>
+    <w:abstractNumId w:val="28"/>
   </w:num>
   <w:num w:numId="16" w16cid:durableId="869294194">
-    <w:abstractNumId w:val="16"/>
+    <w:abstractNumId w:val="20"/>
   </w:num>
   <w:num w:numId="17" w16cid:durableId="449477352">
     <w:abstractNumId w:val="1"/>
   </w:num>
   <w:num w:numId="18" w16cid:durableId="1962684348">
-    <w:abstractNumId w:val="40"/>
+    <w:abstractNumId w:val="47"/>
   </w:num>
   <w:num w:numId="19" w16cid:durableId="2111923659">
-    <w:abstractNumId w:val="30"/>
+    <w:abstractNumId w:val="36"/>
   </w:num>
   <w:num w:numId="20" w16cid:durableId="270821027">
-    <w:abstractNumId w:val="6"/>
+    <w:abstractNumId w:val="7"/>
   </w:num>
   <w:num w:numId="21" w16cid:durableId="202183175">
-    <w:abstractNumId w:val="18"/>
+    <w:abstractNumId w:val="22"/>
   </w:num>
   <w:num w:numId="22" w16cid:durableId="496309921">
-    <w:abstractNumId w:val="28"/>
+    <w:abstractNumId w:val="34"/>
   </w:num>
   <w:num w:numId="23" w16cid:durableId="1241913308">
-    <w:abstractNumId w:val="4"/>
+    <w:abstractNumId w:val="5"/>
   </w:num>
   <w:num w:numId="24" w16cid:durableId="1736196593">
-    <w:abstractNumId w:val="41"/>
+    <w:abstractNumId w:val="49"/>
   </w:num>
   <w:num w:numId="25" w16cid:durableId="782924817">
-    <w:abstractNumId w:val="32"/>
+    <w:abstractNumId w:val="38"/>
   </w:num>
   <w:num w:numId="26" w16cid:durableId="1088042138">
     <w:abstractNumId w:val="0"/>
   </w:num>
   <w:num w:numId="27" w16cid:durableId="496700691">
-    <w:abstractNumId w:val="12"/>
+    <w:abstractNumId w:val="16"/>
   </w:num>
   <w:num w:numId="28" w16cid:durableId="1713455552">
-    <w:abstractNumId w:val="8"/>
+    <w:abstractNumId w:val="10"/>
   </w:num>
   <w:num w:numId="29" w16cid:durableId="2035840365">
-    <w:abstractNumId w:val="11"/>
+    <w:abstractNumId w:val="15"/>
   </w:num>
   <w:num w:numId="30" w16cid:durableId="1992637627">
-    <w:abstractNumId w:val="36"/>
+    <w:abstractNumId w:val="42"/>
   </w:num>
   <w:num w:numId="31" w16cid:durableId="323819770">
-    <w:abstractNumId w:val="25"/>
+    <w:abstractNumId w:val="29"/>
   </w:num>
   <w:num w:numId="32" w16cid:durableId="1716812617">
-    <w:abstractNumId w:val="37"/>
+    <w:abstractNumId w:val="44"/>
   </w:num>
   <w:num w:numId="33" w16cid:durableId="624892944">
-    <w:abstractNumId w:val="20"/>
+    <w:abstractNumId w:val="24"/>
   </w:num>
   <w:num w:numId="34" w16cid:durableId="1627614802">
-    <w:abstractNumId w:val="5"/>
+    <w:abstractNumId w:val="6"/>
   </w:num>
   <w:num w:numId="35" w16cid:durableId="1083258041">
-    <w:abstractNumId w:val="26"/>
+    <w:abstractNumId w:val="30"/>
   </w:num>
   <w:num w:numId="36" w16cid:durableId="1637878099">
-    <w:abstractNumId w:val="29"/>
+    <w:abstractNumId w:val="35"/>
   </w:num>
   <w:num w:numId="37" w16cid:durableId="1226918474">
-    <w:abstractNumId w:val="3"/>
+    <w:abstractNumId w:val="4"/>
   </w:num>
   <w:num w:numId="38" w16cid:durableId="1523010110">
-    <w:abstractNumId w:val="3"/>
-    <w:lvlOverride w:ilvl="0"/>
+    <w:abstractNumId w:val="4"/>
   </w:num>
   <w:num w:numId="39" w16cid:durableId="1948148934">
-    <w:abstractNumId w:val="19"/>
+    <w:abstractNumId w:val="23"/>
   </w:num>
   <w:num w:numId="40" w16cid:durableId="572399764">
-    <w:abstractNumId w:val="39"/>
+    <w:abstractNumId w:val="46"/>
   </w:num>
   <w:num w:numId="41" w16cid:durableId="1423139465">
-    <w:abstractNumId w:val="35"/>
+    <w:abstractNumId w:val="41"/>
   </w:num>
   <w:num w:numId="42" w16cid:durableId="418794156">
-    <w:abstractNumId w:val="22"/>
+    <w:abstractNumId w:val="26"/>
   </w:num>
   <w:num w:numId="43" w16cid:durableId="763040049">
     <w:abstractNumId w:val="2"/>
   </w:num>
   <w:num w:numId="44" w16cid:durableId="128784961">
-    <w:abstractNumId w:val="14"/>
+    <w:abstractNumId w:val="18"/>
+  </w:num>
+  <w:num w:numId="45" w16cid:durableId="972368459">
+    <w:abstractNumId w:val="3"/>
+  </w:num>
+  <w:num w:numId="46" w16cid:durableId="475948559">
+    <w:abstractNumId w:val="8"/>
+  </w:num>
+  <w:num w:numId="47" w16cid:durableId="121386514">
+    <w:abstractNumId w:val="48"/>
+  </w:num>
+  <w:num w:numId="48" w16cid:durableId="1318877246">
+    <w:abstractNumId w:val="13"/>
+  </w:num>
+  <w:num w:numId="49" w16cid:durableId="620107853">
+    <w:abstractNumId w:val="43"/>
+  </w:num>
+  <w:num w:numId="50" w16cid:durableId="1626304117">
+    <w:abstractNumId w:val="33"/>
+  </w:num>
+  <w:num w:numId="51" w16cid:durableId="1812822405">
+    <w:abstractNumId w:val="11"/>
+  </w:num>
+  <w:num w:numId="52" w16cid:durableId="2044282739">
+    <w:abstractNumId w:val="32"/>
   </w:num>
 </w:numbering>
 </file>
@@ -10305,7 +12768,6 @@
     <w:name w:val="Hyperlink"/>
     <w:basedOn w:val="DefaultParagraphFont"/>
     <w:uiPriority w:val="99"/>
-    <w:semiHidden/>
     <w:unhideWhenUsed/>
     <w:rsid w:val="00A77929"/>
     <w:rPr>
@@ -10455,6 +12917,18 @@
     <w:rPr>
       <w:color w:val="954F72" w:themeColor="followedHyperlink"/>
       <w:u w:val="single"/>
+    </w:rPr>
+  </w:style>
+  <w:style w:type="character" w:styleId="UnresolvedMention">
+    <w:name w:val="Unresolved Mention"/>
+    <w:basedOn w:val="DefaultParagraphFont"/>
+    <w:uiPriority w:val="99"/>
+    <w:semiHidden/>
+    <w:unhideWhenUsed/>
+    <w:rsid w:val="00F805A4"/>
+    <w:rPr>
+      <w:color w:val="605E5C"/>
+      <w:shd w:val="clear" w:color="auto" w:fill="E1DFDD"/>
     </w:rPr>
   </w:style>
 </w:styles>

</xml_diff>